<commit_message>
final resume to send
</commit_message>
<xml_diff>
--- a/Daljeet_Resume.docx
+++ b/Daljeet_Resume.docx
@@ -9,15 +9,72 @@
       </w:pPr>
       <w:r>
         <w:rPr/>
+        <w:fldChar w:fldCharType="begin"/>
+      </w:r>
+      <w:r>
+        <w:instrText> TITLE </w:instrText>
+      </w:r>
+      <w:r>
+        <w:fldChar w:fldCharType="separate"/>
+      </w:r>
+      <w:r>
         <w:t>Daljeet Singh</w:t>
       </w:r>
+      <w:r>
+        <w:fldChar w:fldCharType="end"/>
+      </w:r>
     </w:p>
     <w:p>
       <w:pPr>
         <w:pStyle w:val="OrgTitle"/>
-        <w:rPr>
-          <w:rStyle w:val="InternetLink"/>
-        </w:rPr>
+        <w:rPr/>
+      </w:pPr>
+      <w:r>
+        <w:rPr/>
+      </w:r>
+    </w:p>
+    <w:p>
+      <w:pPr>
+        <w:pStyle w:val="OrgSubtitle"/>
+        <w:rPr/>
+      </w:pPr>
+      <w:r>
+        <w:rPr/>
+        <w:fldChar w:fldCharType="begin"/>
+      </w:r>
+      <w:r>
+        <w:instrText> AUTHOR </w:instrText>
+      </w:r>
+      <w:r>
+        <w:fldChar w:fldCharType="separate"/>
+      </w:r>
+      <w:r/>
+      <w:r>
+        <w:fldChar w:fldCharType="end"/>
+      </w:r>
+    </w:p>
+    <w:p>
+      <w:pPr>
+        <w:pStyle w:val="OrgSubtitle"/>
+        <w:rPr/>
+      </w:pPr>
+      <w:r>
+        <w:rPr/>
+      </w:r>
+    </w:p>
+    <w:p>
+      <w:pPr>
+        <w:pStyle w:val="OrgSubtitle"/>
+        <w:rPr/>
+      </w:pPr>
+      <w:r>
+        <w:rPr/>
+      </w:r>
+    </w:p>
+    <w:p>
+      <w:pPr>
+        <w:pStyle w:val="OrgSubtitle"/>
+        <w:rPr/>
       </w:pPr>
       <w:r>
         <w:rPr/>
@@ -28,14 +85,14 @@
         <w:pStyle w:val="Heading1"/>
         <w:numPr>
           <w:ilvl w:val="0"/>
-          <w:numId w:val="2"/>
+          <w:numId w:val="1"/>
         </w:numPr>
         <w:rPr/>
       </w:pPr>
       <w:bookmarkStart w:id="0" w:name="OrgXref.sec-1"/>
       <w:bookmarkStart w:id="1" w:name="sec-1"/>
+      <w:bookmarkEnd w:id="1"/>
       <w:bookmarkEnd w:id="0"/>
-      <w:bookmarkEnd w:id="1"/>
       <w:r>
         <w:rPr/>
         <w:t xml:space="preserve">Contact Details </w:t>
@@ -51,7 +108,6 @@
           <w:pgNumType w:fmt="decimal"/>
           <w:formProt w:val="false"/>
           <w:textDirection w:val="lrTb"/>
-          <w:docGrid w:type="default" w:linePitch="240" w:charSpace="4294961151"/>
         </w:sectPr>
       </w:pPr>
     </w:p>
@@ -61,7 +117,7 @@
         <w:jc w:val="center"/>
         <w:tblInd w:w="0" w:type="dxa"/>
         <w:tblBorders>
-          <w:top w:val="single" w:sz="2" w:space="0" w:color="000001"/>
+          <w:top w:val="single" w:sz="2" w:space="0" w:color="000000"/>
         </w:tblBorders>
         <w:tblCellMar>
           <w:top w:w="90" w:type="dxa"/>
@@ -71,16 +127,16 @@
         </w:tblCellMar>
       </w:tblPr>
       <w:tblGrid>
-        <w:gridCol w:w="4625"/>
+        <w:gridCol w:w="4626"/>
         <w:gridCol w:w="4626"/>
       </w:tblGrid>
       <w:tr>
         <w:trPr/>
         <w:tc>
           <w:tcPr>
-            <w:tcW w:w="4625" w:type="dxa"/>
+            <w:tcW w:w="4626" w:type="dxa"/>
             <w:tcBorders>
-              <w:top w:val="single" w:sz="2" w:space="0" w:color="000001"/>
+              <w:top w:val="single" w:sz="2" w:space="0" w:color="000000"/>
             </w:tcBorders>
             <w:shd w:fill="auto" w:val="clear"/>
           </w:tcPr>
@@ -103,7 +159,7 @@
           <w:tcPr>
             <w:tcW w:w="4626" w:type="dxa"/>
             <w:tcBorders>
-              <w:top w:val="single" w:sz="2" w:space="0" w:color="000001"/>
+              <w:top w:val="single" w:sz="2" w:space="0" w:color="000000"/>
             </w:tcBorders>
             <w:shd w:fill="auto" w:val="clear"/>
           </w:tcPr>
@@ -125,7 +181,7 @@
         <w:trPr/>
         <w:tc>
           <w:tcPr>
-            <w:tcW w:w="4625" w:type="dxa"/>
+            <w:tcW w:w="4626" w:type="dxa"/>
             <w:tcBorders/>
             <w:shd w:fill="auto" w:val="clear"/>
           </w:tcPr>
@@ -168,7 +224,7 @@
         <w:trPr/>
         <w:tc>
           <w:tcPr>
-            <w:tcW w:w="4625" w:type="dxa"/>
+            <w:tcW w:w="4626" w:type="dxa"/>
             <w:tcBorders/>
             <w:shd w:fill="auto" w:val="clear"/>
           </w:tcPr>
@@ -202,7 +258,7 @@
             </w:pPr>
             <w:r>
               <w:rPr/>
-              <w:t>daljeet.singh123@gmail.com</w:t>
+              <w:t>daljeets@hcl.com</w:t>
             </w:r>
           </w:p>
         </w:tc>
@@ -211,11 +267,96 @@
         <w:trPr/>
         <w:tc>
           <w:tcPr>
-            <w:tcW w:w="4625" w:type="dxa"/>
+            <w:tcW w:w="4626" w:type="dxa"/>
+            <w:tcBorders/>
+            <w:shd w:fill="auto" w:val="clear"/>
+          </w:tcPr>
+          <w:p>
+            <w:pPr>
+              <w:pStyle w:val="OrgTableContentsLeft"/>
+              <w:spacing w:before="0" w:after="120"/>
+              <w:jc w:val="left"/>
+              <w:rPr/>
+            </w:pPr>
+            <w:r>
+              <w:rPr>
+                <w:rStyle w:val="Bold"/>
+              </w:rPr>
+              <w:t>Email 2</w:t>
+            </w:r>
+          </w:p>
+        </w:tc>
+        <w:tc>
+          <w:tcPr>
+            <w:tcW w:w="4626" w:type="dxa"/>
+            <w:tcBorders/>
+            <w:shd w:fill="auto" w:val="clear"/>
+          </w:tcPr>
+          <w:p>
+            <w:pPr>
+              <w:pStyle w:val="OrgTableContentsLeft"/>
+              <w:spacing w:before="0" w:after="120"/>
+              <w:jc w:val="left"/>
+              <w:rPr/>
+            </w:pPr>
+            <w:r>
+              <w:rPr/>
+              <w:t>daljeet.singh123@gmail.com</w:t>
+            </w:r>
+          </w:p>
+        </w:tc>
+      </w:tr>
+      <w:tr>
+        <w:trPr/>
+        <w:tc>
+          <w:tcPr>
+            <w:tcW w:w="4626" w:type="dxa"/>
+            <w:tcBorders/>
+            <w:shd w:fill="auto" w:val="clear"/>
+          </w:tcPr>
+          <w:p>
+            <w:pPr>
+              <w:pStyle w:val="OrgTableContentsLeft"/>
+              <w:spacing w:before="0" w:after="120"/>
+              <w:jc w:val="left"/>
+              <w:rPr/>
+            </w:pPr>
+            <w:r>
+              <w:rPr>
+                <w:rStyle w:val="Bold"/>
+              </w:rPr>
+              <w:t>SAP ID</w:t>
+            </w:r>
+          </w:p>
+        </w:tc>
+        <w:tc>
+          <w:tcPr>
+            <w:tcW w:w="4626" w:type="dxa"/>
+            <w:tcBorders/>
+            <w:shd w:fill="auto" w:val="clear"/>
+          </w:tcPr>
+          <w:p>
+            <w:pPr>
+              <w:pStyle w:val="OrgTableContentsLeft"/>
+              <w:spacing w:before="0" w:after="120"/>
+              <w:jc w:val="left"/>
+              <w:rPr/>
+            </w:pPr>
+            <w:r>
+              <w:rPr/>
+              <w:t>51511961</w:t>
+            </w:r>
+          </w:p>
+        </w:tc>
+      </w:tr>
+      <w:tr>
+        <w:trPr/>
+        <w:tc>
+          <w:tcPr>
+            <w:tcW w:w="4626" w:type="dxa"/>
             <w:tcBorders>
-              <w:top w:val="single" w:sz="2" w:space="0" w:color="000001"/>
-              <w:bottom w:val="single" w:sz="2" w:space="0" w:color="000001"/>
-              <w:insideH w:val="single" w:sz="2" w:space="0" w:color="000001"/>
+              <w:bottom w:val="single" w:sz="2" w:space="0" w:color="000000"/>
+              <w:insideH w:val="single" w:sz="2" w:space="0" w:color="000000"/>
             </w:tcBorders>
             <w:shd w:fill="auto" w:val="clear"/>
           </w:tcPr>
@@ -238,9 +379,8 @@
           <w:tcPr>
             <w:tcW w:w="4626" w:type="dxa"/>
             <w:tcBorders>
-              <w:top w:val="single" w:sz="2" w:space="0" w:color="000001"/>
-              <w:bottom w:val="single" w:sz="2" w:space="0" w:color="000001"/>
-              <w:insideH w:val="single" w:sz="2" w:space="0" w:color="000001"/>
+              <w:bottom w:val="single" w:sz="2" w:space="0" w:color="000000"/>
+              <w:insideH w:val="single" w:sz="2" w:space="0" w:color="000000"/>
             </w:tcBorders>
             <w:shd w:fill="auto" w:val="clear"/>
           </w:tcPr>
@@ -259,15 +399,6 @@
         </w:tc>
       </w:tr>
     </w:tbl>
-    <w:p>
-      <w:pPr>
-        <w:pStyle w:val="Normal"/>
-        <w:rPr/>
-      </w:pPr>
-      <w:r>
-        <w:rPr/>
-      </w:r>
-    </w:p>
     <w:p>
       <w:pPr>
         <w:sectPr>
@@ -276,7 +407,6 @@
           <w:pgMar w:left="1134" w:right="1134" w:header="0" w:top="1134" w:footer="1134" w:bottom="1744" w:gutter="0"/>
           <w:formProt w:val="false"/>
           <w:textDirection w:val="lrTb"/>
-          <w:docGrid w:type="default" w:linePitch="240" w:charSpace="4294961151"/>
         </w:sectPr>
       </w:pPr>
     </w:p>
@@ -285,14 +415,14 @@
         <w:pStyle w:val="Heading1"/>
         <w:numPr>
           <w:ilvl w:val="0"/>
-          <w:numId w:val="2"/>
+          <w:numId w:val="1"/>
         </w:numPr>
         <w:rPr/>
       </w:pPr>
       <w:bookmarkStart w:id="2" w:name="OrgXref.sec-2"/>
       <w:bookmarkStart w:id="3" w:name="sec-2"/>
+      <w:bookmarkEnd w:id="3"/>
       <w:bookmarkEnd w:id="2"/>
-      <w:bookmarkEnd w:id="3"/>
       <w:r>
         <w:rPr/>
         <w:t xml:space="preserve">Summary </w:t>
@@ -306,6 +436,16 @@
       <w:r>
         <w:rPr/>
         <w:t xml:space="preserve">Highly talented persistent and accomplished IT professional offering 10 years of experience in object-oriented design principles, Functional Programming, application development. Posses significant experience in designing and implementing software solutions, capable of improving software design and quality by applying new software methodologies. Gifted with good team player and high motivation. </w:t>
+      </w:r>
+    </w:p>
+    <w:p>
+      <w:pPr>
+        <w:pStyle w:val="TextBody"/>
+        <w:rPr/>
+      </w:pPr>
+      <w:r>
+        <w:rPr/>
+        <w:t xml:space="preserve">I am a Functional Programming and LISP(Clojure) Enthusiast. </w:t>
       </w:r>
     </w:p>
     <w:p>
@@ -313,14 +453,14 @@
         <w:pStyle w:val="Heading1"/>
         <w:numPr>
           <w:ilvl w:val="0"/>
-          <w:numId w:val="2"/>
+          <w:numId w:val="1"/>
         </w:numPr>
         <w:rPr/>
       </w:pPr>
       <w:bookmarkStart w:id="4" w:name="OrgXref.sec-3"/>
       <w:bookmarkStart w:id="5" w:name="sec-3"/>
+      <w:bookmarkEnd w:id="5"/>
       <w:bookmarkEnd w:id="4"/>
-      <w:bookmarkEnd w:id="5"/>
       <w:r>
         <w:rPr/>
         <w:t xml:space="preserve">Skills </w:t>
@@ -332,9 +472,9 @@
           <w:type w:val="continuous"/>
           <w:pgSz w:w="11906" w:h="16838"/>
           <w:pgMar w:left="1134" w:right="1134" w:header="0" w:top="1134" w:footer="1134" w:bottom="1744" w:gutter="0"/>
+          <w:pgNumType w:fmt="decimal"/>
           <w:formProt w:val="false"/>
           <w:textDirection w:val="lrTb"/>
-          <w:docGrid w:type="default" w:linePitch="240" w:charSpace="4294961151"/>
         </w:sectPr>
       </w:pPr>
     </w:p>
@@ -344,7 +484,7 @@
         <w:jc w:val="center"/>
         <w:tblInd w:w="0" w:type="dxa"/>
         <w:tblBorders>
-          <w:top w:val="single" w:sz="2" w:space="0" w:color="000001"/>
+          <w:top w:val="single" w:sz="2" w:space="0" w:color="000000"/>
         </w:tblBorders>
         <w:tblCellMar>
           <w:top w:w="90" w:type="dxa"/>
@@ -354,16 +494,16 @@
         </w:tblCellMar>
       </w:tblPr>
       <w:tblGrid>
-        <w:gridCol w:w="4625"/>
+        <w:gridCol w:w="4626"/>
         <w:gridCol w:w="4626"/>
       </w:tblGrid>
       <w:tr>
         <w:trPr/>
         <w:tc>
           <w:tcPr>
-            <w:tcW w:w="4625" w:type="dxa"/>
+            <w:tcW w:w="4626" w:type="dxa"/>
             <w:tcBorders>
-              <w:top w:val="single" w:sz="2" w:space="0" w:color="000001"/>
+              <w:top w:val="single" w:sz="2" w:space="0" w:color="000000"/>
             </w:tcBorders>
             <w:shd w:fill="auto" w:val="clear"/>
           </w:tcPr>
@@ -386,7 +526,7 @@
           <w:tcPr>
             <w:tcW w:w="4626" w:type="dxa"/>
             <w:tcBorders>
-              <w:top w:val="single" w:sz="2" w:space="0" w:color="000001"/>
+              <w:top w:val="single" w:sz="2" w:space="0" w:color="000000"/>
             </w:tcBorders>
             <w:shd w:fill="auto" w:val="clear"/>
           </w:tcPr>
@@ -399,7 +539,7 @@
             </w:pPr>
             <w:r>
               <w:rPr/>
-              <w:t>Java, Java-script, Clojure, Scala</w:t>
+              <w:t>Java,TypeScript, Java-script, Clojure, Scala, GWT, Android</w:t>
             </w:r>
           </w:p>
         </w:tc>
@@ -408,7 +548,7 @@
         <w:trPr/>
         <w:tc>
           <w:tcPr>
-            <w:tcW w:w="4625" w:type="dxa"/>
+            <w:tcW w:w="4626" w:type="dxa"/>
             <w:tcBorders/>
             <w:shd w:fill="auto" w:val="clear"/>
           </w:tcPr>
@@ -451,7 +591,7 @@
         <w:trPr/>
         <w:tc>
           <w:tcPr>
-            <w:tcW w:w="4625" w:type="dxa"/>
+            <w:tcW w:w="4626" w:type="dxa"/>
             <w:tcBorders/>
             <w:shd w:fill="auto" w:val="clear"/>
           </w:tcPr>
@@ -494,7 +634,7 @@
         <w:trPr/>
         <w:tc>
           <w:tcPr>
-            <w:tcW w:w="4625" w:type="dxa"/>
+            <w:tcW w:w="4626" w:type="dxa"/>
             <w:tcBorders/>
             <w:shd w:fill="auto" w:val="clear"/>
           </w:tcPr>
@@ -537,7 +677,7 @@
         <w:trPr/>
         <w:tc>
           <w:tcPr>
-            <w:tcW w:w="4625" w:type="dxa"/>
+            <w:tcW w:w="4626" w:type="dxa"/>
             <w:tcBorders/>
             <w:shd w:fill="auto" w:val="clear"/>
           </w:tcPr>
@@ -580,7 +720,7 @@
         <w:trPr/>
         <w:tc>
           <w:tcPr>
-            <w:tcW w:w="4625" w:type="dxa"/>
+            <w:tcW w:w="4626" w:type="dxa"/>
             <w:tcBorders/>
             <w:shd w:fill="auto" w:val="clear"/>
           </w:tcPr>
@@ -623,12 +763,8 @@
         <w:trPr/>
         <w:tc>
           <w:tcPr>
-            <w:tcW w:w="4625" w:type="dxa"/>
-            <w:tcBorders>
-              <w:top w:val="single" w:sz="2" w:space="0" w:color="000001"/>
-              <w:bottom w:val="single" w:sz="2" w:space="0" w:color="000001"/>
-              <w:insideH w:val="single" w:sz="2" w:space="0" w:color="000001"/>
-            </w:tcBorders>
+            <w:tcW w:w="4626" w:type="dxa"/>
+            <w:tcBorders/>
             <w:shd w:fill="auto" w:val="clear"/>
           </w:tcPr>
           <w:p>
@@ -649,10 +785,31 @@
         <w:tc>
           <w:tcPr>
             <w:tcW w:w="4626" w:type="dxa"/>
+            <w:tcBorders/>
+            <w:shd w:fill="auto" w:val="clear"/>
+          </w:tcPr>
+          <w:p>
+            <w:pPr>
+              <w:pStyle w:val="OrgTableContentsLeft"/>
+              <w:spacing w:before="0" w:after="120"/>
+              <w:jc w:val="left"/>
+              <w:rPr/>
+            </w:pPr>
+            <w:r>
+              <w:rPr/>
+              <w:t>git, mercurial</w:t>
+            </w:r>
+          </w:p>
+        </w:tc>
+      </w:tr>
+      <w:tr>
+        <w:trPr/>
+        <w:tc>
+          <w:tcPr>
+            <w:tcW w:w="4626" w:type="dxa"/>
             <w:tcBorders>
-              <w:top w:val="single" w:sz="2" w:space="0" w:color="000001"/>
-              <w:bottom w:val="single" w:sz="2" w:space="0" w:color="000001"/>
-              <w:insideH w:val="single" w:sz="2" w:space="0" w:color="000001"/>
+              <w:bottom w:val="single" w:sz="2" w:space="0" w:color="000000"/>
+              <w:insideH w:val="single" w:sz="2" w:space="0" w:color="000000"/>
             </w:tcBorders>
             <w:shd w:fill="auto" w:val="clear"/>
           </w:tcPr>
@@ -664,22 +821,37 @@
               <w:rPr/>
             </w:pPr>
             <w:r>
-              <w:rPr/>
-              <w:t>git, mercurial</w:t>
+              <w:rPr>
+                <w:rStyle w:val="Bold"/>
+              </w:rPr>
+              <w:t>Diagramming Tools</w:t>
+            </w:r>
+          </w:p>
+        </w:tc>
+        <w:tc>
+          <w:tcPr>
+            <w:tcW w:w="4626" w:type="dxa"/>
+            <w:tcBorders>
+              <w:bottom w:val="single" w:sz="2" w:space="0" w:color="000000"/>
+              <w:insideH w:val="single" w:sz="2" w:space="0" w:color="000000"/>
+            </w:tcBorders>
+            <w:shd w:fill="auto" w:val="clear"/>
+          </w:tcPr>
+          <w:p>
+            <w:pPr>
+              <w:pStyle w:val="OrgTableContentsLeft"/>
+              <w:spacing w:before="0" w:after="120"/>
+              <w:jc w:val="left"/>
+              <w:rPr/>
+            </w:pPr>
+            <w:r>
+              <w:rPr/>
+              <w:t>PlantUML</w:t>
             </w:r>
           </w:p>
         </w:tc>
       </w:tr>
     </w:tbl>
-    <w:p>
-      <w:pPr>
-        <w:pStyle w:val="Normal"/>
-        <w:rPr/>
-      </w:pPr>
-      <w:r>
-        <w:rPr/>
-      </w:r>
-    </w:p>
     <w:p>
       <w:pPr>
         <w:sectPr>
@@ -688,7 +860,6 @@
           <w:pgMar w:left="1134" w:right="1134" w:header="0" w:top="1134" w:footer="1134" w:bottom="1744" w:gutter="0"/>
           <w:formProt w:val="false"/>
           <w:textDirection w:val="lrTb"/>
-          <w:docGrid w:type="default" w:linePitch="240" w:charSpace="4294961151"/>
         </w:sectPr>
       </w:pPr>
     </w:p>
@@ -697,14 +868,14 @@
         <w:pStyle w:val="Heading1"/>
         <w:numPr>
           <w:ilvl w:val="0"/>
-          <w:numId w:val="2"/>
+          <w:numId w:val="1"/>
         </w:numPr>
         <w:rPr/>
       </w:pPr>
       <w:bookmarkStart w:id="6" w:name="OrgXref.sec-4"/>
       <w:bookmarkStart w:id="7" w:name="sec-4"/>
+      <w:bookmarkEnd w:id="7"/>
       <w:bookmarkEnd w:id="6"/>
-      <w:bookmarkEnd w:id="7"/>
       <w:r>
         <w:rPr/>
         <w:t xml:space="preserve">Experience: </w:t>
@@ -726,9 +897,9 @@
           <w:type w:val="continuous"/>
           <w:pgSz w:w="11906" w:h="16838"/>
           <w:pgMar w:left="1134" w:right="1134" w:header="0" w:top="1134" w:footer="1134" w:bottom="1744" w:gutter="0"/>
+          <w:pgNumType w:fmt="decimal"/>
           <w:formProt w:val="false"/>
           <w:textDirection w:val="lrTb"/>
-          <w:docGrid w:type="default" w:linePitch="240" w:charSpace="4294961151"/>
         </w:sectPr>
       </w:pPr>
     </w:p>
@@ -738,9 +909,9 @@
         <w:jc w:val="center"/>
         <w:tblInd w:w="0" w:type="dxa"/>
         <w:tblBorders>
-          <w:top w:val="single" w:sz="2" w:space="0" w:color="000001"/>
-          <w:bottom w:val="single" w:sz="2" w:space="0" w:color="000001"/>
-          <w:insideH w:val="single" w:sz="2" w:space="0" w:color="000001"/>
+          <w:top w:val="single" w:sz="2" w:space="0" w:color="000000"/>
+          <w:bottom w:val="single" w:sz="2" w:space="0" w:color="000000"/>
+          <w:insideH w:val="single" w:sz="2" w:space="0" w:color="000000"/>
         </w:tblBorders>
         <w:tblCellMar>
           <w:top w:w="90" w:type="dxa"/>
@@ -750,7 +921,7 @@
         </w:tblCellMar>
       </w:tblPr>
       <w:tblGrid>
-        <w:gridCol w:w="2312"/>
+        <w:gridCol w:w="2313"/>
         <w:gridCol w:w="2313"/>
         <w:gridCol w:w="2313"/>
         <w:gridCol w:w="2313"/>
@@ -761,11 +932,11 @@
         </w:trPr>
         <w:tc>
           <w:tcPr>
-            <w:tcW w:w="2312" w:type="dxa"/>
+            <w:tcW w:w="2313" w:type="dxa"/>
             <w:tcBorders>
-              <w:top w:val="single" w:sz="2" w:space="0" w:color="000001"/>
-              <w:bottom w:val="single" w:sz="2" w:space="0" w:color="000001"/>
-              <w:insideH w:val="single" w:sz="2" w:space="0" w:color="000001"/>
+              <w:top w:val="single" w:sz="2" w:space="0" w:color="000000"/>
+              <w:bottom w:val="single" w:sz="2" w:space="0" w:color="000000"/>
+              <w:insideH w:val="single" w:sz="2" w:space="0" w:color="000000"/>
             </w:tcBorders>
             <w:shd w:fill="auto" w:val="clear"/>
           </w:tcPr>
@@ -788,9 +959,9 @@
           <w:tcPr>
             <w:tcW w:w="2313" w:type="dxa"/>
             <w:tcBorders>
-              <w:top w:val="single" w:sz="2" w:space="0" w:color="000001"/>
-              <w:bottom w:val="single" w:sz="2" w:space="0" w:color="000001"/>
-              <w:insideH w:val="single" w:sz="2" w:space="0" w:color="000001"/>
+              <w:top w:val="single" w:sz="2" w:space="0" w:color="000000"/>
+              <w:bottom w:val="single" w:sz="2" w:space="0" w:color="000000"/>
+              <w:insideH w:val="single" w:sz="2" w:space="0" w:color="000000"/>
             </w:tcBorders>
             <w:shd w:fill="auto" w:val="clear"/>
           </w:tcPr>
@@ -813,9 +984,9 @@
           <w:tcPr>
             <w:tcW w:w="2313" w:type="dxa"/>
             <w:tcBorders>
-              <w:top w:val="single" w:sz="2" w:space="0" w:color="000001"/>
-              <w:bottom w:val="single" w:sz="2" w:space="0" w:color="000001"/>
-              <w:insideH w:val="single" w:sz="2" w:space="0" w:color="000001"/>
+              <w:top w:val="single" w:sz="2" w:space="0" w:color="000000"/>
+              <w:bottom w:val="single" w:sz="2" w:space="0" w:color="000000"/>
+              <w:insideH w:val="single" w:sz="2" w:space="0" w:color="000000"/>
             </w:tcBorders>
             <w:shd w:fill="auto" w:val="clear"/>
           </w:tcPr>
@@ -838,9 +1009,9 @@
           <w:tcPr>
             <w:tcW w:w="2313" w:type="dxa"/>
             <w:tcBorders>
-              <w:top w:val="single" w:sz="2" w:space="0" w:color="000001"/>
-              <w:bottom w:val="single" w:sz="2" w:space="0" w:color="000001"/>
-              <w:insideH w:val="single" w:sz="2" w:space="0" w:color="000001"/>
+              <w:top w:val="single" w:sz="2" w:space="0" w:color="000000"/>
+              <w:bottom w:val="single" w:sz="2" w:space="0" w:color="000000"/>
+              <w:insideH w:val="single" w:sz="2" w:space="0" w:color="000000"/>
             </w:tcBorders>
             <w:shd w:fill="auto" w:val="clear"/>
           </w:tcPr>
@@ -864,11 +1035,9 @@
         <w:trPr/>
         <w:tc>
           <w:tcPr>
-            <w:tcW w:w="2312" w:type="dxa"/>
+            <w:tcW w:w="2313" w:type="dxa"/>
             <w:tcBorders>
-              <w:top w:val="single" w:sz="2" w:space="0" w:color="000001"/>
-              <w:bottom w:val="single" w:sz="2" w:space="0" w:color="000001"/>
-              <w:insideH w:val="single" w:sz="2" w:space="0" w:color="000001"/>
+              <w:top w:val="single" w:sz="2" w:space="0" w:color="000000"/>
             </w:tcBorders>
             <w:shd w:fill="auto" w:val="clear"/>
           </w:tcPr>
@@ -891,9 +1060,7 @@
           <w:tcPr>
             <w:tcW w:w="2313" w:type="dxa"/>
             <w:tcBorders>
-              <w:top w:val="single" w:sz="2" w:space="0" w:color="000001"/>
-              <w:bottom w:val="single" w:sz="2" w:space="0" w:color="000001"/>
-              <w:insideH w:val="single" w:sz="2" w:space="0" w:color="000001"/>
+              <w:top w:val="single" w:sz="2" w:space="0" w:color="000000"/>
             </w:tcBorders>
             <w:shd w:fill="auto" w:val="clear"/>
           </w:tcPr>
@@ -914,9 +1081,7 @@
           <w:tcPr>
             <w:tcW w:w="2313" w:type="dxa"/>
             <w:tcBorders>
-              <w:top w:val="single" w:sz="2" w:space="0" w:color="000001"/>
-              <w:bottom w:val="single" w:sz="2" w:space="0" w:color="000001"/>
-              <w:insideH w:val="single" w:sz="2" w:space="0" w:color="000001"/>
+              <w:top w:val="single" w:sz="2" w:space="0" w:color="000000"/>
             </w:tcBorders>
             <w:shd w:fill="auto" w:val="clear"/>
           </w:tcPr>
@@ -937,9 +1102,7 @@
           <w:tcPr>
             <w:tcW w:w="2313" w:type="dxa"/>
             <w:tcBorders>
-              <w:top w:val="single" w:sz="2" w:space="0" w:color="000001"/>
-              <w:bottom w:val="single" w:sz="2" w:space="0" w:color="000001"/>
-              <w:insideH w:val="single" w:sz="2" w:space="0" w:color="000001"/>
+              <w:top w:val="single" w:sz="2" w:space="0" w:color="000000"/>
             </w:tcBorders>
             <w:shd w:fill="auto" w:val="clear"/>
           </w:tcPr>
@@ -961,12 +1124,8 @@
         <w:trPr/>
         <w:tc>
           <w:tcPr>
-            <w:tcW w:w="2312" w:type="dxa"/>
-            <w:tcBorders>
-              <w:top w:val="single" w:sz="2" w:space="0" w:color="000001"/>
-              <w:bottom w:val="single" w:sz="2" w:space="0" w:color="000001"/>
-              <w:insideH w:val="single" w:sz="2" w:space="0" w:color="000001"/>
-            </w:tcBorders>
+            <w:tcW w:w="2313" w:type="dxa"/>
+            <w:tcBorders/>
             <w:shd w:fill="auto" w:val="clear"/>
           </w:tcPr>
           <w:p>
@@ -987,11 +1146,7 @@
         <w:tc>
           <w:tcPr>
             <w:tcW w:w="2313" w:type="dxa"/>
-            <w:tcBorders>
-              <w:top w:val="single" w:sz="2" w:space="0" w:color="000001"/>
-              <w:bottom w:val="single" w:sz="2" w:space="0" w:color="000001"/>
-              <w:insideH w:val="single" w:sz="2" w:space="0" w:color="000001"/>
-            </w:tcBorders>
+            <w:tcBorders/>
             <w:shd w:fill="auto" w:val="clear"/>
           </w:tcPr>
           <w:p>
@@ -1010,11 +1165,7 @@
         <w:tc>
           <w:tcPr>
             <w:tcW w:w="2313" w:type="dxa"/>
-            <w:tcBorders>
-              <w:top w:val="single" w:sz="2" w:space="0" w:color="000001"/>
-              <w:bottom w:val="single" w:sz="2" w:space="0" w:color="000001"/>
-              <w:insideH w:val="single" w:sz="2" w:space="0" w:color="000001"/>
-            </w:tcBorders>
+            <w:tcBorders/>
             <w:shd w:fill="auto" w:val="clear"/>
           </w:tcPr>
           <w:p>
@@ -1033,11 +1184,7 @@
         <w:tc>
           <w:tcPr>
             <w:tcW w:w="2313" w:type="dxa"/>
-            <w:tcBorders>
-              <w:top w:val="single" w:sz="2" w:space="0" w:color="000001"/>
-              <w:bottom w:val="single" w:sz="2" w:space="0" w:color="000001"/>
-              <w:insideH w:val="single" w:sz="2" w:space="0" w:color="000001"/>
-            </w:tcBorders>
+            <w:tcBorders/>
             <w:shd w:fill="auto" w:val="clear"/>
           </w:tcPr>
           <w:p>
@@ -1058,12 +1205,8 @@
         <w:trPr/>
         <w:tc>
           <w:tcPr>
-            <w:tcW w:w="2312" w:type="dxa"/>
-            <w:tcBorders>
-              <w:top w:val="single" w:sz="2" w:space="0" w:color="000001"/>
-              <w:bottom w:val="single" w:sz="2" w:space="0" w:color="000001"/>
-              <w:insideH w:val="single" w:sz="2" w:space="0" w:color="000001"/>
-            </w:tcBorders>
+            <w:tcW w:w="2313" w:type="dxa"/>
+            <w:tcBorders/>
             <w:shd w:fill="auto" w:val="clear"/>
           </w:tcPr>
           <w:p>
@@ -1084,11 +1227,7 @@
         <w:tc>
           <w:tcPr>
             <w:tcW w:w="2313" w:type="dxa"/>
-            <w:tcBorders>
-              <w:top w:val="single" w:sz="2" w:space="0" w:color="000001"/>
-              <w:bottom w:val="single" w:sz="2" w:space="0" w:color="000001"/>
-              <w:insideH w:val="single" w:sz="2" w:space="0" w:color="000001"/>
-            </w:tcBorders>
+            <w:tcBorders/>
             <w:shd w:fill="auto" w:val="clear"/>
           </w:tcPr>
           <w:p>
@@ -1107,11 +1246,7 @@
         <w:tc>
           <w:tcPr>
             <w:tcW w:w="2313" w:type="dxa"/>
-            <w:tcBorders>
-              <w:top w:val="single" w:sz="2" w:space="0" w:color="000001"/>
-              <w:bottom w:val="single" w:sz="2" w:space="0" w:color="000001"/>
-              <w:insideH w:val="single" w:sz="2" w:space="0" w:color="000001"/>
-            </w:tcBorders>
+            <w:tcBorders/>
             <w:shd w:fill="auto" w:val="clear"/>
           </w:tcPr>
           <w:p>
@@ -1130,11 +1265,7 @@
         <w:tc>
           <w:tcPr>
             <w:tcW w:w="2313" w:type="dxa"/>
-            <w:tcBorders>
-              <w:top w:val="single" w:sz="2" w:space="0" w:color="000001"/>
-              <w:bottom w:val="single" w:sz="2" w:space="0" w:color="000001"/>
-              <w:insideH w:val="single" w:sz="2" w:space="0" w:color="000001"/>
-            </w:tcBorders>
+            <w:tcBorders/>
             <w:shd w:fill="auto" w:val="clear"/>
           </w:tcPr>
           <w:p>
@@ -1155,12 +1286,8 @@
         <w:trPr/>
         <w:tc>
           <w:tcPr>
-            <w:tcW w:w="2312" w:type="dxa"/>
-            <w:tcBorders>
-              <w:top w:val="single" w:sz="2" w:space="0" w:color="000001"/>
-              <w:bottom w:val="single" w:sz="2" w:space="0" w:color="000001"/>
-              <w:insideH w:val="single" w:sz="2" w:space="0" w:color="000001"/>
-            </w:tcBorders>
+            <w:tcW w:w="2313" w:type="dxa"/>
+            <w:tcBorders/>
             <w:shd w:fill="auto" w:val="clear"/>
           </w:tcPr>
           <w:p>
@@ -1181,11 +1308,7 @@
         <w:tc>
           <w:tcPr>
             <w:tcW w:w="2313" w:type="dxa"/>
-            <w:tcBorders>
-              <w:top w:val="single" w:sz="2" w:space="0" w:color="000001"/>
-              <w:bottom w:val="single" w:sz="2" w:space="0" w:color="000001"/>
-              <w:insideH w:val="single" w:sz="2" w:space="0" w:color="000001"/>
-            </w:tcBorders>
+            <w:tcBorders/>
             <w:shd w:fill="auto" w:val="clear"/>
           </w:tcPr>
           <w:p>
@@ -1204,11 +1327,7 @@
         <w:tc>
           <w:tcPr>
             <w:tcW w:w="2313" w:type="dxa"/>
-            <w:tcBorders>
-              <w:top w:val="single" w:sz="2" w:space="0" w:color="000001"/>
-              <w:bottom w:val="single" w:sz="2" w:space="0" w:color="000001"/>
-              <w:insideH w:val="single" w:sz="2" w:space="0" w:color="000001"/>
-            </w:tcBorders>
+            <w:tcBorders/>
             <w:shd w:fill="auto" w:val="clear"/>
           </w:tcPr>
           <w:p>
@@ -1227,11 +1346,7 @@
         <w:tc>
           <w:tcPr>
             <w:tcW w:w="2313" w:type="dxa"/>
-            <w:tcBorders>
-              <w:top w:val="single" w:sz="2" w:space="0" w:color="000001"/>
-              <w:bottom w:val="single" w:sz="2" w:space="0" w:color="000001"/>
-              <w:insideH w:val="single" w:sz="2" w:space="0" w:color="000001"/>
-            </w:tcBorders>
+            <w:tcBorders/>
             <w:shd w:fill="auto" w:val="clear"/>
           </w:tcPr>
           <w:p>
@@ -1252,12 +1367,8 @@
         <w:trPr/>
         <w:tc>
           <w:tcPr>
-            <w:tcW w:w="2312" w:type="dxa"/>
-            <w:tcBorders>
-              <w:top w:val="single" w:sz="2" w:space="0" w:color="000001"/>
-              <w:bottom w:val="single" w:sz="2" w:space="0" w:color="000001"/>
-              <w:insideH w:val="single" w:sz="2" w:space="0" w:color="000001"/>
-            </w:tcBorders>
+            <w:tcW w:w="2313" w:type="dxa"/>
+            <w:tcBorders/>
             <w:shd w:fill="auto" w:val="clear"/>
           </w:tcPr>
           <w:p>
@@ -1278,11 +1389,7 @@
         <w:tc>
           <w:tcPr>
             <w:tcW w:w="2313" w:type="dxa"/>
-            <w:tcBorders>
-              <w:top w:val="single" w:sz="2" w:space="0" w:color="000001"/>
-              <w:bottom w:val="single" w:sz="2" w:space="0" w:color="000001"/>
-              <w:insideH w:val="single" w:sz="2" w:space="0" w:color="000001"/>
-            </w:tcBorders>
+            <w:tcBorders/>
             <w:shd w:fill="auto" w:val="clear"/>
           </w:tcPr>
           <w:p>
@@ -1301,11 +1408,7 @@
         <w:tc>
           <w:tcPr>
             <w:tcW w:w="2313" w:type="dxa"/>
-            <w:tcBorders>
-              <w:top w:val="single" w:sz="2" w:space="0" w:color="000001"/>
-              <w:bottom w:val="single" w:sz="2" w:space="0" w:color="000001"/>
-              <w:insideH w:val="single" w:sz="2" w:space="0" w:color="000001"/>
-            </w:tcBorders>
+            <w:tcBorders/>
             <w:shd w:fill="auto" w:val="clear"/>
           </w:tcPr>
           <w:p>
@@ -1324,11 +1427,7 @@
         <w:tc>
           <w:tcPr>
             <w:tcW w:w="2313" w:type="dxa"/>
-            <w:tcBorders>
-              <w:top w:val="single" w:sz="2" w:space="0" w:color="000001"/>
-              <w:bottom w:val="single" w:sz="2" w:space="0" w:color="000001"/>
-              <w:insideH w:val="single" w:sz="2" w:space="0" w:color="000001"/>
-            </w:tcBorders>
+            <w:tcBorders/>
             <w:shd w:fill="auto" w:val="clear"/>
           </w:tcPr>
           <w:p>
@@ -1349,11 +1448,10 @@
         <w:trPr/>
         <w:tc>
           <w:tcPr>
-            <w:tcW w:w="2312" w:type="dxa"/>
+            <w:tcW w:w="2313" w:type="dxa"/>
             <w:tcBorders>
-              <w:top w:val="single" w:sz="2" w:space="0" w:color="000001"/>
-              <w:bottom w:val="single" w:sz="2" w:space="0" w:color="000001"/>
-              <w:insideH w:val="single" w:sz="2" w:space="0" w:color="000001"/>
+              <w:bottom w:val="single" w:sz="2" w:space="0" w:color="000000"/>
+              <w:insideH w:val="single" w:sz="2" w:space="0" w:color="000000"/>
             </w:tcBorders>
             <w:shd w:fill="auto" w:val="clear"/>
           </w:tcPr>
@@ -1376,9 +1474,8 @@
           <w:tcPr>
             <w:tcW w:w="2313" w:type="dxa"/>
             <w:tcBorders>
-              <w:top w:val="single" w:sz="2" w:space="0" w:color="000001"/>
-              <w:bottom w:val="single" w:sz="2" w:space="0" w:color="000001"/>
-              <w:insideH w:val="single" w:sz="2" w:space="0" w:color="000001"/>
+              <w:bottom w:val="single" w:sz="2" w:space="0" w:color="000000"/>
+              <w:insideH w:val="single" w:sz="2" w:space="0" w:color="000000"/>
             </w:tcBorders>
             <w:shd w:fill="auto" w:val="clear"/>
           </w:tcPr>
@@ -1399,9 +1496,8 @@
           <w:tcPr>
             <w:tcW w:w="2313" w:type="dxa"/>
             <w:tcBorders>
-              <w:top w:val="single" w:sz="2" w:space="0" w:color="000001"/>
-              <w:bottom w:val="single" w:sz="2" w:space="0" w:color="000001"/>
-              <w:insideH w:val="single" w:sz="2" w:space="0" w:color="000001"/>
+              <w:bottom w:val="single" w:sz="2" w:space="0" w:color="000000"/>
+              <w:insideH w:val="single" w:sz="2" w:space="0" w:color="000000"/>
             </w:tcBorders>
             <w:shd w:fill="auto" w:val="clear"/>
           </w:tcPr>
@@ -1422,9 +1518,8 @@
           <w:tcPr>
             <w:tcW w:w="2313" w:type="dxa"/>
             <w:tcBorders>
-              <w:top w:val="single" w:sz="2" w:space="0" w:color="000001"/>
-              <w:bottom w:val="single" w:sz="2" w:space="0" w:color="000001"/>
-              <w:insideH w:val="single" w:sz="2" w:space="0" w:color="000001"/>
+              <w:bottom w:val="single" w:sz="2" w:space="0" w:color="000000"/>
+              <w:insideH w:val="single" w:sz="2" w:space="0" w:color="000000"/>
             </w:tcBorders>
             <w:shd w:fill="auto" w:val="clear"/>
           </w:tcPr>
@@ -1443,15 +1538,6 @@
         </w:tc>
       </w:tr>
     </w:tbl>
-    <w:p>
-      <w:pPr>
-        <w:pStyle w:val="Normal"/>
-        <w:rPr/>
-      </w:pPr>
-      <w:r>
-        <w:rPr/>
-      </w:r>
-    </w:p>
     <w:p>
       <w:pPr>
         <w:sectPr>
@@ -1460,7 +1546,6 @@
           <w:pgMar w:left="1134" w:right="1134" w:header="0" w:top="1134" w:footer="1134" w:bottom="1744" w:gutter="0"/>
           <w:formProt w:val="false"/>
           <w:textDirection w:val="lrTb"/>
-          <w:docGrid w:type="default" w:linePitch="240" w:charSpace="4294961151"/>
         </w:sectPr>
       </w:pPr>
     </w:p>
@@ -1469,14 +1554,14 @@
         <w:pStyle w:val="Heading1"/>
         <w:numPr>
           <w:ilvl w:val="0"/>
-          <w:numId w:val="2"/>
+          <w:numId w:val="1"/>
         </w:numPr>
         <w:rPr/>
       </w:pPr>
       <w:bookmarkStart w:id="8" w:name="OrgXref.sec-5"/>
       <w:bookmarkStart w:id="9" w:name="sec-5"/>
+      <w:bookmarkEnd w:id="9"/>
       <w:bookmarkEnd w:id="8"/>
-      <w:bookmarkEnd w:id="9"/>
       <w:r>
         <w:rPr/>
         <w:t xml:space="preserve">Projects </w:t>
@@ -1487,14 +1572,14 @@
         <w:pStyle w:val="Heading2"/>
         <w:numPr>
           <w:ilvl w:val="1"/>
-          <w:numId w:val="2"/>
+          <w:numId w:val="1"/>
         </w:numPr>
         <w:rPr/>
       </w:pPr>
       <w:bookmarkStart w:id="10" w:name="OrgXref.sec-5-1"/>
       <w:bookmarkStart w:id="11" w:name="sec-5-1"/>
+      <w:bookmarkEnd w:id="11"/>
       <w:bookmarkEnd w:id="10"/>
-      <w:bookmarkEnd w:id="11"/>
       <w:r>
         <w:rPr/>
         <w:t xml:space="preserve">PrideGlobal </w:t>
@@ -1507,7 +1592,367 @@
       </w:pPr>
       <w:r>
         <w:rPr/>
-        <w:t xml:space="preserve">Nodejs Rest API development, with mongo DB backend. Test driven development using Mocha. </w:t>
+        <w:t xml:space="preserve">Human Resource Management System, with below Features : </w:t>
+      </w:r>
+    </w:p>
+    <w:p>
+      <w:pPr>
+        <w:pStyle w:val="TextBody"/>
+        <w:numPr>
+          <w:ilvl w:val="0"/>
+          <w:numId w:val="4"/>
+        </w:numPr>
+        <w:tabs>
+          <w:tab w:val="left" w:pos="0" w:leader="none"/>
+        </w:tabs>
+        <w:ind w:left="720" w:hanging="360"/>
+        <w:rPr/>
+      </w:pPr>
+      <w:r>
+        <w:rPr/>
+        <w:t xml:space="preserve">Requisition Management </w:t>
+      </w:r>
+    </w:p>
+    <w:p>
+      <w:pPr>
+        <w:pStyle w:val="TextBody"/>
+        <w:numPr>
+          <w:ilvl w:val="0"/>
+          <w:numId w:val="4"/>
+        </w:numPr>
+        <w:tabs>
+          <w:tab w:val="left" w:pos="0" w:leader="none"/>
+        </w:tabs>
+        <w:ind w:left="720" w:hanging="360"/>
+        <w:rPr/>
+      </w:pPr>
+      <w:r>
+        <w:rPr/>
+        <w:t xml:space="preserve">Candidate Management </w:t>
+      </w:r>
+    </w:p>
+    <w:p>
+      <w:pPr>
+        <w:pStyle w:val="TextBody"/>
+        <w:numPr>
+          <w:ilvl w:val="0"/>
+          <w:numId w:val="4"/>
+        </w:numPr>
+        <w:tabs>
+          <w:tab w:val="left" w:pos="0" w:leader="none"/>
+        </w:tabs>
+        <w:ind w:left="720" w:hanging="360"/>
+        <w:rPr/>
+      </w:pPr>
+      <w:r>
+        <w:rPr/>
+        <w:t xml:space="preserve">Supplier Management </w:t>
+      </w:r>
+    </w:p>
+    <w:p>
+      <w:pPr>
+        <w:pStyle w:val="TextBody"/>
+        <w:numPr>
+          <w:ilvl w:val="0"/>
+          <w:numId w:val="4"/>
+        </w:numPr>
+        <w:tabs>
+          <w:tab w:val="left" w:pos="0" w:leader="none"/>
+        </w:tabs>
+        <w:ind w:left="720" w:hanging="360"/>
+        <w:rPr/>
+      </w:pPr>
+      <w:r>
+        <w:rPr/>
+        <w:t xml:space="preserve">Client Management </w:t>
+      </w:r>
+    </w:p>
+    <w:p>
+      <w:pPr>
+        <w:pStyle w:val="Heading3"/>
+        <w:numPr>
+          <w:ilvl w:val="2"/>
+          <w:numId w:val="1"/>
+        </w:numPr>
+        <w:rPr/>
+      </w:pPr>
+      <w:bookmarkStart w:id="12" w:name="OrgXref.sec-5-1-1"/>
+      <w:bookmarkStart w:id="13" w:name="sec-5-1-1"/>
+      <w:bookmarkEnd w:id="13"/>
+      <w:bookmarkEnd w:id="12"/>
+      <w:r>
+        <w:rPr/>
+        <w:t xml:space="preserve">Responsibilities </w:t>
+      </w:r>
+    </w:p>
+    <w:p>
+      <w:pPr>
+        <w:pStyle w:val="TextBody"/>
+        <w:numPr>
+          <w:ilvl w:val="0"/>
+          <w:numId w:val="5"/>
+        </w:numPr>
+        <w:tabs>
+          <w:tab w:val="left" w:pos="0" w:leader="none"/>
+        </w:tabs>
+        <w:ind w:left="720" w:hanging="360"/>
+        <w:rPr/>
+      </w:pPr>
+      <w:r>
+        <w:rPr/>
+        <w:t xml:space="preserve">Code review and quality enhancement with following considerations </w:t>
+      </w:r>
+    </w:p>
+    <w:p>
+      <w:pPr>
+        <w:pStyle w:val="TextBody"/>
+        <w:numPr>
+          <w:ilvl w:val="1"/>
+          <w:numId w:val="3"/>
+        </w:numPr>
+        <w:tabs>
+          <w:tab w:val="left" w:pos="0" w:leader="none"/>
+        </w:tabs>
+        <w:ind w:left="1080" w:hanging="360"/>
+        <w:rPr/>
+      </w:pPr>
+      <w:r>
+        <w:rPr/>
+        <w:t xml:space="preserve">Maintainability and preciseness of code </w:t>
+      </w:r>
+    </w:p>
+    <w:p>
+      <w:pPr>
+        <w:pStyle w:val="TextBody"/>
+        <w:numPr>
+          <w:ilvl w:val="1"/>
+          <w:numId w:val="3"/>
+        </w:numPr>
+        <w:tabs>
+          <w:tab w:val="left" w:pos="0" w:leader="none"/>
+        </w:tabs>
+        <w:ind w:left="1080" w:hanging="360"/>
+        <w:rPr/>
+      </w:pPr>
+      <w:r>
+        <w:rPr/>
+        <w:t xml:space="preserve">Scalability </w:t>
+      </w:r>
+    </w:p>
+    <w:p>
+      <w:pPr>
+        <w:pStyle w:val="TextBody"/>
+        <w:numPr>
+          <w:ilvl w:val="0"/>
+          <w:numId w:val="5"/>
+        </w:numPr>
+        <w:tabs>
+          <w:tab w:val="left" w:pos="0" w:leader="none"/>
+        </w:tabs>
+        <w:ind w:left="720" w:hanging="360"/>
+        <w:rPr/>
+      </w:pPr>
+      <w:r>
+        <w:rPr/>
+        <w:t xml:space="preserve">Training the team on TDD and Functional Programming </w:t>
+      </w:r>
+    </w:p>
+    <w:p>
+      <w:pPr>
+        <w:pStyle w:val="TextBody"/>
+        <w:numPr>
+          <w:ilvl w:val="0"/>
+          <w:numId w:val="5"/>
+        </w:numPr>
+        <w:tabs>
+          <w:tab w:val="left" w:pos="0" w:leader="none"/>
+        </w:tabs>
+        <w:ind w:left="720" w:hanging="360"/>
+        <w:rPr/>
+      </w:pPr>
+      <w:r>
+        <w:rPr/>
+        <w:t xml:space="preserve">Setting up test case framework </w:t>
+      </w:r>
+    </w:p>
+    <w:p>
+      <w:pPr>
+        <w:pStyle w:val="TextBody"/>
+        <w:numPr>
+          <w:ilvl w:val="0"/>
+          <w:numId w:val="5"/>
+        </w:numPr>
+        <w:tabs>
+          <w:tab w:val="left" w:pos="0" w:leader="none"/>
+        </w:tabs>
+        <w:ind w:left="720" w:hanging="360"/>
+        <w:rPr/>
+      </w:pPr>
+      <w:r>
+        <w:rPr/>
+        <w:t xml:space="preserve">Evaluation and classibfication of Bugs/Enhancements </w:t>
+      </w:r>
+    </w:p>
+    <w:p>
+      <w:pPr>
+        <w:pStyle w:val="TextBody"/>
+        <w:numPr>
+          <w:ilvl w:val="0"/>
+          <w:numId w:val="5"/>
+        </w:numPr>
+        <w:tabs>
+          <w:tab w:val="left" w:pos="0" w:leader="none"/>
+        </w:tabs>
+        <w:ind w:left="720" w:hanging="360"/>
+        <w:rPr/>
+      </w:pPr>
+      <w:r>
+        <w:rPr/>
+        <w:t xml:space="preserve">Coding the core areas, and performance enhancement </w:t>
+      </w:r>
+    </w:p>
+    <w:p>
+      <w:pPr>
+        <w:pStyle w:val="TextBody"/>
+        <w:numPr>
+          <w:ilvl w:val="0"/>
+          <w:numId w:val="5"/>
+        </w:numPr>
+        <w:tabs>
+          <w:tab w:val="left" w:pos="0" w:leader="none"/>
+        </w:tabs>
+        <w:ind w:left="720" w:hanging="360"/>
+        <w:rPr/>
+      </w:pPr>
+      <w:r>
+        <w:rPr/>
+        <w:t xml:space="preserve">Managing git workflow. </w:t>
+      </w:r>
+    </w:p>
+    <w:p>
+      <w:pPr>
+        <w:pStyle w:val="Heading3"/>
+        <w:numPr>
+          <w:ilvl w:val="2"/>
+          <w:numId w:val="1"/>
+        </w:numPr>
+        <w:rPr/>
+      </w:pPr>
+      <w:bookmarkStart w:id="14" w:name="OrgXref.sec-5-1-2"/>
+      <w:bookmarkStart w:id="15" w:name="sec-5-1-2"/>
+      <w:bookmarkEnd w:id="15"/>
+      <w:bookmarkEnd w:id="14"/>
+      <w:r>
+        <w:rPr/>
+        <w:t xml:space="preserve">Environment </w:t>
+      </w:r>
+    </w:p>
+    <w:p>
+      <w:pPr>
+        <w:pStyle w:val="TextBody"/>
+        <w:numPr>
+          <w:ilvl w:val="0"/>
+          <w:numId w:val="6"/>
+        </w:numPr>
+        <w:tabs>
+          <w:tab w:val="left" w:pos="0" w:leader="none"/>
+        </w:tabs>
+        <w:ind w:left="720" w:hanging="360"/>
+        <w:rPr/>
+      </w:pPr>
+      <w:r>
+        <w:rPr/>
+        <w:t xml:space="preserve">MEAN stack (mongoDB, expressJS, Angular and Nodejs ). </w:t>
+      </w:r>
+    </w:p>
+    <w:p>
+      <w:pPr>
+        <w:pStyle w:val="TextBody"/>
+        <w:numPr>
+          <w:ilvl w:val="0"/>
+          <w:numId w:val="6"/>
+        </w:numPr>
+        <w:tabs>
+          <w:tab w:val="left" w:pos="0" w:leader="none"/>
+        </w:tabs>
+        <w:ind w:left="720" w:hanging="360"/>
+        <w:rPr/>
+      </w:pPr>
+      <w:r>
+        <w:rPr/>
+        <w:t xml:space="preserve">REST API development </w:t>
+      </w:r>
+    </w:p>
+    <w:p>
+      <w:pPr>
+        <w:pStyle w:val="TextBody"/>
+        <w:numPr>
+          <w:ilvl w:val="0"/>
+          <w:numId w:val="6"/>
+        </w:numPr>
+        <w:tabs>
+          <w:tab w:val="left" w:pos="0" w:leader="none"/>
+        </w:tabs>
+        <w:ind w:left="720" w:hanging="360"/>
+        <w:rPr/>
+      </w:pPr>
+      <w:r>
+        <w:rPr/>
+        <w:t xml:space="preserve">With mongo DB backend </w:t>
+      </w:r>
+    </w:p>
+    <w:p>
+      <w:pPr>
+        <w:pStyle w:val="TextBody"/>
+        <w:numPr>
+          <w:ilvl w:val="0"/>
+          <w:numId w:val="6"/>
+        </w:numPr>
+        <w:tabs>
+          <w:tab w:val="left" w:pos="0" w:leader="none"/>
+        </w:tabs>
+        <w:ind w:left="720" w:hanging="360"/>
+        <w:rPr/>
+      </w:pPr>
+      <w:r>
+        <w:rPr/>
+        <w:t xml:space="preserve">logging using jackson </w:t>
+      </w:r>
+    </w:p>
+    <w:p>
+      <w:pPr>
+        <w:pStyle w:val="TextBody"/>
+        <w:numPr>
+          <w:ilvl w:val="0"/>
+          <w:numId w:val="6"/>
+        </w:numPr>
+        <w:tabs>
+          <w:tab w:val="left" w:pos="0" w:leader="none"/>
+        </w:tabs>
+        <w:ind w:left="720" w:hanging="360"/>
+        <w:rPr/>
+      </w:pPr>
+      <w:r>
+        <w:rPr/>
+        <w:t xml:space="preserve">jwt security </w:t>
+      </w:r>
+    </w:p>
+    <w:p>
+      <w:pPr>
+        <w:pStyle w:val="TextBody"/>
+        <w:numPr>
+          <w:ilvl w:val="0"/>
+          <w:numId w:val="6"/>
+        </w:numPr>
+        <w:tabs>
+          <w:tab w:val="left" w:pos="0" w:leader="none"/>
+        </w:tabs>
+        <w:ind w:left="720" w:hanging="360"/>
+        <w:rPr/>
+      </w:pPr>
+      <w:r>
+        <w:rPr/>
+        <w:t xml:space="preserve">Test Driven Development using Mocha. </w:t>
       </w:r>
     </w:p>
     <w:p>
@@ -1515,27 +1960,107 @@
         <w:pStyle w:val="Heading2"/>
         <w:numPr>
           <w:ilvl w:val="1"/>
-          <w:numId w:val="2"/>
+          <w:numId w:val="1"/>
         </w:numPr>
         <w:rPr/>
       </w:pPr>
-      <w:bookmarkStart w:id="12" w:name="OrgXref.sec-5-2"/>
-      <w:bookmarkStart w:id="13" w:name="sec-5-2"/>
-      <w:bookmarkEnd w:id="12"/>
-      <w:bookmarkEnd w:id="13"/>
-      <w:r>
-        <w:rPr/>
-        <w:t xml:space="preserve">HCL Practice 1.5 years </w:t>
+      <w:bookmarkStart w:id="16" w:name="OrgXref.sec-5-2"/>
+      <w:bookmarkStart w:id="17" w:name="sec-5-2"/>
+      <w:bookmarkEnd w:id="17"/>
+      <w:bookmarkEnd w:id="16"/>
+      <w:r>
+        <w:rPr/>
+        <w:t xml:space="preserve">Pangea Analytics Platform </w:t>
+      </w:r>
+    </w:p>
+    <w:p>
+      <w:pPr>
+        <w:pStyle w:val="Heading3"/>
+        <w:numPr>
+          <w:ilvl w:val="2"/>
+          <w:numId w:val="1"/>
+        </w:numPr>
+        <w:rPr/>
+      </w:pPr>
+      <w:bookmarkStart w:id="18" w:name="OrgXref.sec-5-2-1"/>
+      <w:bookmarkStart w:id="19" w:name="sec-5-2-1"/>
+      <w:bookmarkEnd w:id="19"/>
+      <w:bookmarkEnd w:id="18"/>
+      <w:r>
+        <w:rPr/>
+        <w:t xml:space="preserve">Responsibilities </w:t>
       </w:r>
     </w:p>
     <w:p>
       <w:pPr>
         <w:pStyle w:val="TextBody"/>
-        <w:rPr/>
-      </w:pPr>
-      <w:r>
-        <w:rPr/>
-        <w:t xml:space="preserve">2 patents filed, both patents sent for filing in US after filing in India last year. 4d trajectory demo successfully completed single handedly using JavaScript and Google maps. </w:t>
+        <w:numPr>
+          <w:ilvl w:val="0"/>
+          <w:numId w:val="7"/>
+        </w:numPr>
+        <w:tabs>
+          <w:tab w:val="left" w:pos="0" w:leader="none"/>
+        </w:tabs>
+        <w:ind w:left="720" w:hanging="360"/>
+        <w:rPr/>
+      </w:pPr>
+      <w:r>
+        <w:rPr/>
+        <w:t xml:space="preserve">REST APIs in Java/Spring boot </w:t>
+      </w:r>
+    </w:p>
+    <w:p>
+      <w:pPr>
+        <w:pStyle w:val="TextBody"/>
+        <w:numPr>
+          <w:ilvl w:val="0"/>
+          <w:numId w:val="7"/>
+        </w:numPr>
+        <w:tabs>
+          <w:tab w:val="left" w:pos="0" w:leader="none"/>
+        </w:tabs>
+        <w:ind w:left="720" w:hanging="360"/>
+        <w:rPr/>
+      </w:pPr>
+      <w:r>
+        <w:rPr/>
+        <w:t xml:space="preserve">Deployment Diagrams using PlantUML </w:t>
+      </w:r>
+    </w:p>
+    <w:p>
+      <w:pPr>
+        <w:pStyle w:val="TextBody"/>
+        <w:numPr>
+          <w:ilvl w:val="0"/>
+          <w:numId w:val="7"/>
+        </w:numPr>
+        <w:tabs>
+          <w:tab w:val="left" w:pos="0" w:leader="none"/>
+        </w:tabs>
+        <w:ind w:left="720" w:hanging="360"/>
+        <w:rPr/>
+      </w:pPr>
+      <w:r>
+        <w:rPr/>
+        <w:t xml:space="preserve">Managing a Hadoop Cluster. </w:t>
+      </w:r>
+    </w:p>
+    <w:p>
+      <w:pPr>
+        <w:pStyle w:val="TextBody"/>
+        <w:numPr>
+          <w:ilvl w:val="0"/>
+          <w:numId w:val="7"/>
+        </w:numPr>
+        <w:tabs>
+          <w:tab w:val="left" w:pos="0" w:leader="none"/>
+        </w:tabs>
+        <w:ind w:left="720" w:hanging="360"/>
+        <w:rPr/>
+      </w:pPr>
+      <w:r>
+        <w:rPr/>
+        <w:t xml:space="preserve">Scala and Spark </w:t>
       </w:r>
     </w:p>
     <w:p>
@@ -1543,27 +2068,81 @@
         <w:pStyle w:val="Heading2"/>
         <w:numPr>
           <w:ilvl w:val="1"/>
-          <w:numId w:val="2"/>
+          <w:numId w:val="1"/>
         </w:numPr>
         <w:rPr/>
       </w:pPr>
-      <w:bookmarkStart w:id="14" w:name="OrgXref.sec-5-3"/>
-      <w:bookmarkStart w:id="15" w:name="sec-5-3"/>
-      <w:bookmarkEnd w:id="14"/>
-      <w:bookmarkEnd w:id="15"/>
-      <w:r>
-        <w:rPr/>
-        <w:t xml:space="preserve">Product development : </w:t>
+      <w:bookmarkStart w:id="20" w:name="OrgXref.sec-5-3"/>
+      <w:bookmarkStart w:id="21" w:name="sec-5-3"/>
+      <w:bookmarkEnd w:id="21"/>
+      <w:bookmarkEnd w:id="20"/>
+      <w:r>
+        <w:rPr/>
+        <w:t xml:space="preserve">4D Trajectory POC Aero Domain </w:t>
       </w:r>
     </w:p>
     <w:p>
       <w:pPr>
         <w:pStyle w:val="TextBody"/>
-        <w:rPr/>
-      </w:pPr>
-      <w:r>
-        <w:rPr/>
-        <w:t xml:space="preserve">developed a web driver for native application for the android platform. Also developed a recorder for recording all user interactions with a chosen application. All user interactions are mapped to predefined keywords. These keywords are converted to executable code at run-time using the data driven approach for user interface testing. Developed cross platform installation utilities for signing and installing apps for testing purposes (for mac and windows) </w:t>
+        <w:numPr>
+          <w:ilvl w:val="0"/>
+          <w:numId w:val="8"/>
+        </w:numPr>
+        <w:tabs>
+          <w:tab w:val="left" w:pos="0" w:leader="none"/>
+        </w:tabs>
+        <w:ind w:left="720" w:hanging="360"/>
+        <w:rPr/>
+      </w:pPr>
+      <w:r>
+        <w:rPr/>
+        <w:t xml:space="preserve">2 patents filed, both patents sent for filing in US after filing in India last year. </w:t>
+      </w:r>
+    </w:p>
+    <w:p>
+      <w:pPr>
+        <w:pStyle w:val="TextBody"/>
+        <w:numPr>
+          <w:ilvl w:val="0"/>
+          <w:numId w:val="8"/>
+        </w:numPr>
+        <w:tabs>
+          <w:tab w:val="left" w:pos="0" w:leader="none"/>
+        </w:tabs>
+        <w:ind w:left="720" w:hanging="360"/>
+        <w:rPr/>
+      </w:pPr>
+      <w:r>
+        <w:rPr/>
+        <w:t xml:space="preserve">4d trajectory demo successfully completed using JavaScript and Google maps. </w:t>
+      </w:r>
+    </w:p>
+    <w:p>
+      <w:pPr>
+        <w:pStyle w:val="Heading3"/>
+        <w:numPr>
+          <w:ilvl w:val="2"/>
+          <w:numId w:val="1"/>
+        </w:numPr>
+        <w:rPr/>
+      </w:pPr>
+      <w:bookmarkStart w:id="22" w:name="OrgXref.sec-5-3-1"/>
+      <w:bookmarkStart w:id="23" w:name="sec-5-3-1"/>
+      <w:bookmarkEnd w:id="23"/>
+      <w:bookmarkEnd w:id="22"/>
+      <w:r>
+        <w:rPr/>
+        <w:t xml:space="preserve">Environment </w:t>
+      </w:r>
+    </w:p>
+    <w:p>
+      <w:pPr>
+        <w:pStyle w:val="TextBody"/>
+        <w:rPr/>
+      </w:pPr>
+      <w:r>
+        <w:rPr/>
+        <w:t xml:space="preserve">TypeScript, Javascript, Google Maps API </w:t>
       </w:r>
     </w:p>
     <w:p>
@@ -1571,14 +2150,42 @@
         <w:pStyle w:val="Heading2"/>
         <w:numPr>
           <w:ilvl w:val="1"/>
-          <w:numId w:val="2"/>
+          <w:numId w:val="1"/>
         </w:numPr>
         <w:rPr/>
       </w:pPr>
-      <w:bookmarkStart w:id="16" w:name="OrgXref.sec-5-4"/>
-      <w:bookmarkStart w:id="17" w:name="sec-5-4"/>
-      <w:bookmarkEnd w:id="16"/>
-      <w:bookmarkEnd w:id="17"/>
+      <w:bookmarkStart w:id="24" w:name="OrgXref.sec-5-4"/>
+      <w:bookmarkStart w:id="25" w:name="sec-5-4"/>
+      <w:bookmarkEnd w:id="25"/>
+      <w:bookmarkEnd w:id="24"/>
+      <w:r>
+        <w:rPr/>
+        <w:t xml:space="preserve">Product development : </w:t>
+      </w:r>
+    </w:p>
+    <w:p>
+      <w:pPr>
+        <w:pStyle w:val="TextBody"/>
+        <w:rPr/>
+      </w:pPr>
+      <w:r>
+        <w:rPr/>
+        <w:t xml:space="preserve">developed a web driver for native application for the android platform. Also developed a recorder for recording all user interactions with a chosen application. All user interactions are mapped to predefined keywords. These keywords are converted to executable code at run-time using the data driven approach for user interface testing. Developed cross platform installation utilities for signing and installing apps for testing purposes (for mac and windows) </w:t>
+      </w:r>
+    </w:p>
+    <w:p>
+      <w:pPr>
+        <w:pStyle w:val="Heading2"/>
+        <w:numPr>
+          <w:ilvl w:val="1"/>
+          <w:numId w:val="1"/>
+        </w:numPr>
+        <w:rPr/>
+      </w:pPr>
+      <w:bookmarkStart w:id="26" w:name="OrgXref.sec-5-5"/>
+      <w:bookmarkStart w:id="27" w:name="sec-5-5"/>
+      <w:bookmarkEnd w:id="27"/>
+      <w:bookmarkEnd w:id="26"/>
       <w:r>
         <w:rPr/>
         <w:t xml:space="preserve">Onsite UAT </w:t>
@@ -1591,11 +2198,7 @@
       </w:pPr>
       <w:r>
         <w:rPr/>
-        <w:t>A</w:t>
-      </w:r>
-      <w:r>
-        <w:rPr/>
-        <w:t xml:space="preserve">t client site at Vodafone Romania Was deputed on-site for 2 months at Vodafone Romania for User Acceptance Testing for the Integration and customization of SIM with Oracle Inventory. </w:t>
+        <w:t xml:space="preserve">at client site at Vodafone Romania Was deputed on-site for 2 months at Vodafone Romania for User Acceptance Testing for the Integration and customization of SIM with Oracle Inventory. </w:t>
       </w:r>
     </w:p>
     <w:p>
@@ -1603,14 +2206,14 @@
         <w:pStyle w:val="Heading3"/>
         <w:numPr>
           <w:ilvl w:val="2"/>
-          <w:numId w:val="2"/>
+          <w:numId w:val="1"/>
         </w:numPr>
         <w:rPr/>
       </w:pPr>
-      <w:bookmarkStart w:id="18" w:name="OrgXref.sec-5-4-1"/>
-      <w:bookmarkStart w:id="19" w:name="sec-5-4-1"/>
-      <w:bookmarkEnd w:id="18"/>
-      <w:bookmarkEnd w:id="19"/>
+      <w:bookmarkStart w:id="28" w:name="OrgXref.sec-5-5-1"/>
+      <w:bookmarkStart w:id="29" w:name="sec-5-5-1"/>
+      <w:bookmarkEnd w:id="29"/>
+      <w:bookmarkEnd w:id="28"/>
       <w:r>
         <w:rPr/>
         <w:t xml:space="preserve">Responsibilities: </w:t>
@@ -1631,14 +2234,14 @@
         <w:pStyle w:val="Heading3"/>
         <w:numPr>
           <w:ilvl w:val="2"/>
-          <w:numId w:val="2"/>
+          <w:numId w:val="1"/>
         </w:numPr>
         <w:rPr/>
       </w:pPr>
-      <w:bookmarkStart w:id="20" w:name="OrgXref.sec-5-4-2"/>
-      <w:bookmarkStart w:id="21" w:name="sec-5-4-2"/>
-      <w:bookmarkEnd w:id="20"/>
-      <w:bookmarkEnd w:id="21"/>
+      <w:bookmarkStart w:id="30" w:name="OrgXref.sec-5-5-2"/>
+      <w:bookmarkStart w:id="31" w:name="sec-5-5-2"/>
+      <w:bookmarkEnd w:id="31"/>
+      <w:bookmarkEnd w:id="30"/>
       <w:r>
         <w:rPr/>
         <w:t xml:space="preserve">Environment: </w:t>
@@ -1659,14 +2262,14 @@
         <w:pStyle w:val="Heading2"/>
         <w:numPr>
           <w:ilvl w:val="1"/>
-          <w:numId w:val="2"/>
+          <w:numId w:val="1"/>
         </w:numPr>
         <w:rPr/>
       </w:pPr>
-      <w:bookmarkStart w:id="22" w:name="OrgXref.sec-5-5"/>
-      <w:bookmarkStart w:id="23" w:name="sec-5-5"/>
-      <w:bookmarkEnd w:id="22"/>
-      <w:bookmarkEnd w:id="23"/>
+      <w:bookmarkStart w:id="32" w:name="OrgXref.sec-5-6"/>
+      <w:bookmarkStart w:id="33" w:name="sec-5-6"/>
+      <w:bookmarkEnd w:id="33"/>
+      <w:bookmarkEnd w:id="32"/>
       <w:r>
         <w:rPr/>
         <w:t xml:space="preserve">Fedex FPOS </w:t>
@@ -1687,14 +2290,14 @@
         <w:pStyle w:val="Heading3"/>
         <w:numPr>
           <w:ilvl w:val="2"/>
-          <w:numId w:val="2"/>
+          <w:numId w:val="1"/>
         </w:numPr>
         <w:rPr/>
       </w:pPr>
-      <w:bookmarkStart w:id="24" w:name="OrgXref.sec-5-5-1"/>
-      <w:bookmarkStart w:id="25" w:name="sec-5-5-1"/>
-      <w:bookmarkEnd w:id="24"/>
-      <w:bookmarkEnd w:id="25"/>
+      <w:bookmarkStart w:id="34" w:name="OrgXref.sec-5-6-1"/>
+      <w:bookmarkStart w:id="35" w:name="sec-5-6-1"/>
+      <w:bookmarkEnd w:id="35"/>
+      <w:bookmarkEnd w:id="34"/>
       <w:r>
         <w:rPr/>
         <w:t xml:space="preserve">Responsibilities: </w:t>
@@ -1715,14 +2318,14 @@
         <w:pStyle w:val="Heading3"/>
         <w:numPr>
           <w:ilvl w:val="2"/>
-          <w:numId w:val="2"/>
+          <w:numId w:val="1"/>
         </w:numPr>
         <w:rPr/>
       </w:pPr>
-      <w:bookmarkStart w:id="26" w:name="OrgXref.sec-5-5-2"/>
-      <w:bookmarkStart w:id="27" w:name="sec-5-5-2"/>
-      <w:bookmarkEnd w:id="26"/>
-      <w:bookmarkEnd w:id="27"/>
+      <w:bookmarkStart w:id="36" w:name="OrgXref.sec-5-6-2"/>
+      <w:bookmarkStart w:id="37" w:name="sec-5-6-2"/>
+      <w:bookmarkEnd w:id="37"/>
+      <w:bookmarkEnd w:id="36"/>
       <w:r>
         <w:rPr/>
         <w:t xml:space="preserve">Environment: </w:t>
@@ -1743,14 +2346,14 @@
         <w:pStyle w:val="Heading2"/>
         <w:numPr>
           <w:ilvl w:val="1"/>
-          <w:numId w:val="2"/>
+          <w:numId w:val="1"/>
         </w:numPr>
         <w:rPr/>
       </w:pPr>
-      <w:bookmarkStart w:id="28" w:name="OrgXref.sec-5-6"/>
-      <w:bookmarkStart w:id="29" w:name="sec-5-6"/>
-      <w:bookmarkEnd w:id="28"/>
-      <w:bookmarkEnd w:id="29"/>
+      <w:bookmarkStart w:id="38" w:name="OrgXref.sec-5-7"/>
+      <w:bookmarkStart w:id="39" w:name="sec-5-7"/>
+      <w:bookmarkEnd w:id="39"/>
+      <w:bookmarkEnd w:id="38"/>
       <w:r>
         <w:rPr/>
         <w:t xml:space="preserve">GWT Widgets </w:t>
@@ -1771,14 +2374,14 @@
         <w:pStyle w:val="Heading3"/>
         <w:numPr>
           <w:ilvl w:val="2"/>
-          <w:numId w:val="2"/>
+          <w:numId w:val="1"/>
         </w:numPr>
         <w:rPr/>
       </w:pPr>
-      <w:bookmarkStart w:id="30" w:name="OrgXref.sec-5-6-1"/>
-      <w:bookmarkStart w:id="31" w:name="sec-5-6-1"/>
-      <w:bookmarkEnd w:id="30"/>
-      <w:bookmarkEnd w:id="31"/>
+      <w:bookmarkStart w:id="40" w:name="OrgXref.sec-5-7-1"/>
+      <w:bookmarkStart w:id="41" w:name="sec-5-7-1"/>
+      <w:bookmarkEnd w:id="41"/>
+      <w:bookmarkEnd w:id="40"/>
       <w:r>
         <w:rPr/>
         <w:t xml:space="preserve">Responsibilities: </w:t>
@@ -1799,14 +2402,14 @@
         <w:pStyle w:val="Heading3"/>
         <w:numPr>
           <w:ilvl w:val="2"/>
-          <w:numId w:val="2"/>
+          <w:numId w:val="1"/>
         </w:numPr>
         <w:rPr/>
       </w:pPr>
-      <w:bookmarkStart w:id="32" w:name="OrgXref.sec-5-6-2"/>
-      <w:bookmarkStart w:id="33" w:name="sec-5-6-2"/>
-      <w:bookmarkEnd w:id="32"/>
-      <w:bookmarkEnd w:id="33"/>
+      <w:bookmarkStart w:id="42" w:name="OrgXref.sec-5-7-2"/>
+      <w:bookmarkStart w:id="43" w:name="sec-5-7-2"/>
+      <w:bookmarkEnd w:id="43"/>
+      <w:bookmarkEnd w:id="42"/>
       <w:r>
         <w:rPr/>
         <w:t xml:space="preserve">Environment: </w:t>
@@ -1820,42 +2423,6 @@
       <w:r>
         <w:rPr/>
         <w:t xml:space="preserve">Technologies: Java, GWT(Google Web toolkit), jsp, servlets, spring, hibernate </w:t>
-      </w:r>
-    </w:p>
-    <w:p>
-      <w:pPr>
-        <w:pStyle w:val="TextBody"/>
-        <w:rPr/>
-      </w:pPr>
-      <w:r>
-        <w:rPr/>
-      </w:r>
-    </w:p>
-    <w:p>
-      <w:pPr>
-        <w:pStyle w:val="TextBody"/>
-        <w:rPr/>
-      </w:pPr>
-      <w:r>
-        <w:rPr/>
-      </w:r>
-    </w:p>
-    <w:p>
-      <w:pPr>
-        <w:pStyle w:val="TextBody"/>
-        <w:rPr/>
-      </w:pPr>
-      <w:r>
-        <w:rPr/>
-      </w:r>
-    </w:p>
-    <w:p>
-      <w:pPr>
-        <w:pStyle w:val="TextBody"/>
-        <w:rPr/>
-      </w:pPr>
-      <w:r>
-        <w:rPr/>
       </w:r>
     </w:p>
     <w:p>
@@ -1863,14 +2430,14 @@
         <w:pStyle w:val="Heading1"/>
         <w:numPr>
           <w:ilvl w:val="0"/>
-          <w:numId w:val="2"/>
+          <w:numId w:val="1"/>
         </w:numPr>
         <w:rPr/>
       </w:pPr>
-      <w:bookmarkStart w:id="34" w:name="OrgXref.sec-6"/>
-      <w:bookmarkStart w:id="35" w:name="sec-6"/>
-      <w:bookmarkEnd w:id="34"/>
-      <w:bookmarkEnd w:id="35"/>
+      <w:bookmarkStart w:id="44" w:name="OrgXref.sec-6"/>
+      <w:bookmarkStart w:id="45" w:name="sec-6"/>
+      <w:bookmarkEnd w:id="45"/>
+      <w:bookmarkEnd w:id="44"/>
       <w:r>
         <w:rPr/>
         <w:t xml:space="preserve">Education </w:t>
@@ -1882,9 +2449,9 @@
           <w:type w:val="continuous"/>
           <w:pgSz w:w="11906" w:h="16838"/>
           <w:pgMar w:left="1134" w:right="1134" w:header="0" w:top="1134" w:footer="1134" w:bottom="1744" w:gutter="0"/>
+          <w:pgNumType w:fmt="decimal"/>
           <w:formProt w:val="false"/>
           <w:textDirection w:val="lrTb"/>
-          <w:docGrid w:type="default" w:linePitch="240" w:charSpace="4294961151"/>
         </w:sectPr>
       </w:pPr>
     </w:p>
@@ -1894,9 +2461,9 @@
         <w:jc w:val="center"/>
         <w:tblInd w:w="0" w:type="dxa"/>
         <w:tblBorders>
-          <w:top w:val="single" w:sz="2" w:space="0" w:color="000001"/>
-          <w:bottom w:val="single" w:sz="2" w:space="0" w:color="000001"/>
-          <w:insideH w:val="single" w:sz="2" w:space="0" w:color="000001"/>
+          <w:top w:val="single" w:sz="2" w:space="0" w:color="000000"/>
+          <w:bottom w:val="single" w:sz="2" w:space="0" w:color="000000"/>
+          <w:insideH w:val="single" w:sz="2" w:space="0" w:color="000000"/>
         </w:tblBorders>
         <w:tblCellMar>
           <w:top w:w="90" w:type="dxa"/>
@@ -1906,7 +2473,7 @@
         </w:tblCellMar>
       </w:tblPr>
       <w:tblGrid>
-        <w:gridCol w:w="2312"/>
+        <w:gridCol w:w="2313"/>
         <w:gridCol w:w="2313"/>
         <w:gridCol w:w="2313"/>
         <w:gridCol w:w="2313"/>
@@ -1917,11 +2484,11 @@
         </w:trPr>
         <w:tc>
           <w:tcPr>
-            <w:tcW w:w="2312" w:type="dxa"/>
+            <w:tcW w:w="2313" w:type="dxa"/>
             <w:tcBorders>
-              <w:top w:val="single" w:sz="2" w:space="0" w:color="000001"/>
-              <w:bottom w:val="single" w:sz="2" w:space="0" w:color="000001"/>
-              <w:insideH w:val="single" w:sz="2" w:space="0" w:color="000001"/>
+              <w:top w:val="single" w:sz="2" w:space="0" w:color="000000"/>
+              <w:bottom w:val="single" w:sz="2" w:space="0" w:color="000000"/>
+              <w:insideH w:val="single" w:sz="2" w:space="0" w:color="000000"/>
             </w:tcBorders>
             <w:shd w:fill="auto" w:val="clear"/>
           </w:tcPr>
@@ -1944,9 +2511,9 @@
           <w:tcPr>
             <w:tcW w:w="2313" w:type="dxa"/>
             <w:tcBorders>
-              <w:top w:val="single" w:sz="2" w:space="0" w:color="000001"/>
-              <w:bottom w:val="single" w:sz="2" w:space="0" w:color="000001"/>
-              <w:insideH w:val="single" w:sz="2" w:space="0" w:color="000001"/>
+              <w:top w:val="single" w:sz="2" w:space="0" w:color="000000"/>
+              <w:bottom w:val="single" w:sz="2" w:space="0" w:color="000000"/>
+              <w:insideH w:val="single" w:sz="2" w:space="0" w:color="000000"/>
             </w:tcBorders>
             <w:shd w:fill="auto" w:val="clear"/>
           </w:tcPr>
@@ -1969,9 +2536,9 @@
           <w:tcPr>
             <w:tcW w:w="2313" w:type="dxa"/>
             <w:tcBorders>
-              <w:top w:val="single" w:sz="2" w:space="0" w:color="000001"/>
-              <w:bottom w:val="single" w:sz="2" w:space="0" w:color="000001"/>
-              <w:insideH w:val="single" w:sz="2" w:space="0" w:color="000001"/>
+              <w:top w:val="single" w:sz="2" w:space="0" w:color="000000"/>
+              <w:bottom w:val="single" w:sz="2" w:space="0" w:color="000000"/>
+              <w:insideH w:val="single" w:sz="2" w:space="0" w:color="000000"/>
             </w:tcBorders>
             <w:shd w:fill="auto" w:val="clear"/>
           </w:tcPr>
@@ -1994,9 +2561,9 @@
           <w:tcPr>
             <w:tcW w:w="2313" w:type="dxa"/>
             <w:tcBorders>
-              <w:top w:val="single" w:sz="2" w:space="0" w:color="000001"/>
-              <w:bottom w:val="single" w:sz="2" w:space="0" w:color="000001"/>
-              <w:insideH w:val="single" w:sz="2" w:space="0" w:color="000001"/>
+              <w:top w:val="single" w:sz="2" w:space="0" w:color="000000"/>
+              <w:bottom w:val="single" w:sz="2" w:space="0" w:color="000000"/>
+              <w:insideH w:val="single" w:sz="2" w:space="0" w:color="000000"/>
             </w:tcBorders>
             <w:shd w:fill="auto" w:val="clear"/>
           </w:tcPr>
@@ -2020,11 +2587,9 @@
         <w:trPr/>
         <w:tc>
           <w:tcPr>
-            <w:tcW w:w="2312" w:type="dxa"/>
+            <w:tcW w:w="2313" w:type="dxa"/>
             <w:tcBorders>
-              <w:top w:val="single" w:sz="2" w:space="0" w:color="000001"/>
-              <w:bottom w:val="single" w:sz="2" w:space="0" w:color="000001"/>
-              <w:insideH w:val="single" w:sz="2" w:space="0" w:color="000001"/>
+              <w:top w:val="single" w:sz="2" w:space="0" w:color="000000"/>
             </w:tcBorders>
             <w:shd w:fill="auto" w:val="clear"/>
           </w:tcPr>
@@ -2047,9 +2612,7 @@
           <w:tcPr>
             <w:tcW w:w="2313" w:type="dxa"/>
             <w:tcBorders>
-              <w:top w:val="single" w:sz="2" w:space="0" w:color="000001"/>
-              <w:bottom w:val="single" w:sz="2" w:space="0" w:color="000001"/>
-              <w:insideH w:val="single" w:sz="2" w:space="0" w:color="000001"/>
+              <w:top w:val="single" w:sz="2" w:space="0" w:color="000000"/>
             </w:tcBorders>
             <w:shd w:fill="auto" w:val="clear"/>
           </w:tcPr>
@@ -2070,9 +2633,7 @@
           <w:tcPr>
             <w:tcW w:w="2313" w:type="dxa"/>
             <w:tcBorders>
-              <w:top w:val="single" w:sz="2" w:space="0" w:color="000001"/>
-              <w:bottom w:val="single" w:sz="2" w:space="0" w:color="000001"/>
-              <w:insideH w:val="single" w:sz="2" w:space="0" w:color="000001"/>
+              <w:top w:val="single" w:sz="2" w:space="0" w:color="000000"/>
             </w:tcBorders>
             <w:shd w:fill="auto" w:val="clear"/>
           </w:tcPr>
@@ -2093,9 +2654,7 @@
           <w:tcPr>
             <w:tcW w:w="2313" w:type="dxa"/>
             <w:tcBorders>
-              <w:top w:val="single" w:sz="2" w:space="0" w:color="000001"/>
-              <w:bottom w:val="single" w:sz="2" w:space="0" w:color="000001"/>
-              <w:insideH w:val="single" w:sz="2" w:space="0" w:color="000001"/>
+              <w:top w:val="single" w:sz="2" w:space="0" w:color="000000"/>
             </w:tcBorders>
             <w:shd w:fill="auto" w:val="clear"/>
           </w:tcPr>
@@ -2117,12 +2676,8 @@
         <w:trPr/>
         <w:tc>
           <w:tcPr>
-            <w:tcW w:w="2312" w:type="dxa"/>
-            <w:tcBorders>
-              <w:top w:val="single" w:sz="2" w:space="0" w:color="000001"/>
-              <w:bottom w:val="single" w:sz="2" w:space="0" w:color="000001"/>
-              <w:insideH w:val="single" w:sz="2" w:space="0" w:color="000001"/>
-            </w:tcBorders>
+            <w:tcW w:w="2313" w:type="dxa"/>
+            <w:tcBorders/>
             <w:shd w:fill="auto" w:val="clear"/>
           </w:tcPr>
           <w:p>
@@ -2143,11 +2698,7 @@
         <w:tc>
           <w:tcPr>
             <w:tcW w:w="2313" w:type="dxa"/>
-            <w:tcBorders>
-              <w:top w:val="single" w:sz="2" w:space="0" w:color="000001"/>
-              <w:bottom w:val="single" w:sz="2" w:space="0" w:color="000001"/>
-              <w:insideH w:val="single" w:sz="2" w:space="0" w:color="000001"/>
-            </w:tcBorders>
+            <w:tcBorders/>
             <w:shd w:fill="auto" w:val="clear"/>
           </w:tcPr>
           <w:p>
@@ -2166,11 +2717,7 @@
         <w:tc>
           <w:tcPr>
             <w:tcW w:w="2313" w:type="dxa"/>
-            <w:tcBorders>
-              <w:top w:val="single" w:sz="2" w:space="0" w:color="000001"/>
-              <w:bottom w:val="single" w:sz="2" w:space="0" w:color="000001"/>
-              <w:insideH w:val="single" w:sz="2" w:space="0" w:color="000001"/>
-            </w:tcBorders>
+            <w:tcBorders/>
             <w:shd w:fill="auto" w:val="clear"/>
           </w:tcPr>
           <w:p>
@@ -2189,11 +2736,7 @@
         <w:tc>
           <w:tcPr>
             <w:tcW w:w="2313" w:type="dxa"/>
-            <w:tcBorders>
-              <w:top w:val="single" w:sz="2" w:space="0" w:color="000001"/>
-              <w:bottom w:val="single" w:sz="2" w:space="0" w:color="000001"/>
-              <w:insideH w:val="single" w:sz="2" w:space="0" w:color="000001"/>
-            </w:tcBorders>
+            <w:tcBorders/>
             <w:shd w:fill="auto" w:val="clear"/>
           </w:tcPr>
           <w:p>
@@ -2214,11 +2757,10 @@
         <w:trPr/>
         <w:tc>
           <w:tcPr>
-            <w:tcW w:w="2312" w:type="dxa"/>
+            <w:tcW w:w="2313" w:type="dxa"/>
             <w:tcBorders>
-              <w:top w:val="single" w:sz="2" w:space="0" w:color="000001"/>
-              <w:bottom w:val="single" w:sz="2" w:space="0" w:color="000001"/>
-              <w:insideH w:val="single" w:sz="2" w:space="0" w:color="000001"/>
+              <w:bottom w:val="single" w:sz="2" w:space="0" w:color="000000"/>
+              <w:insideH w:val="single" w:sz="2" w:space="0" w:color="000000"/>
             </w:tcBorders>
             <w:shd w:fill="auto" w:val="clear"/>
           </w:tcPr>
@@ -2241,9 +2783,8 @@
           <w:tcPr>
             <w:tcW w:w="2313" w:type="dxa"/>
             <w:tcBorders>
-              <w:top w:val="single" w:sz="2" w:space="0" w:color="000001"/>
-              <w:bottom w:val="single" w:sz="2" w:space="0" w:color="000001"/>
-              <w:insideH w:val="single" w:sz="2" w:space="0" w:color="000001"/>
+              <w:bottom w:val="single" w:sz="2" w:space="0" w:color="000000"/>
+              <w:insideH w:val="single" w:sz="2" w:space="0" w:color="000000"/>
             </w:tcBorders>
             <w:shd w:fill="auto" w:val="clear"/>
           </w:tcPr>
@@ -2264,9 +2805,8 @@
           <w:tcPr>
             <w:tcW w:w="2313" w:type="dxa"/>
             <w:tcBorders>
-              <w:top w:val="single" w:sz="2" w:space="0" w:color="000001"/>
-              <w:bottom w:val="single" w:sz="2" w:space="0" w:color="000001"/>
-              <w:insideH w:val="single" w:sz="2" w:space="0" w:color="000001"/>
+              <w:bottom w:val="single" w:sz="2" w:space="0" w:color="000000"/>
+              <w:insideH w:val="single" w:sz="2" w:space="0" w:color="000000"/>
             </w:tcBorders>
             <w:shd w:fill="auto" w:val="clear"/>
           </w:tcPr>
@@ -2287,9 +2827,8 @@
           <w:tcPr>
             <w:tcW w:w="2313" w:type="dxa"/>
             <w:tcBorders>
-              <w:top w:val="single" w:sz="2" w:space="0" w:color="000001"/>
-              <w:bottom w:val="single" w:sz="2" w:space="0" w:color="000001"/>
-              <w:insideH w:val="single" w:sz="2" w:space="0" w:color="000001"/>
+              <w:bottom w:val="single" w:sz="2" w:space="0" w:color="000000"/>
+              <w:insideH w:val="single" w:sz="2" w:space="0" w:color="000000"/>
             </w:tcBorders>
             <w:shd w:fill="auto" w:val="clear"/>
           </w:tcPr>
@@ -2308,15 +2847,6 @@
         </w:tc>
       </w:tr>
     </w:tbl>
-    <w:p>
-      <w:pPr>
-        <w:pStyle w:val="Normal"/>
-        <w:rPr/>
-      </w:pPr>
-      <w:r>
-        <w:rPr/>
-      </w:r>
-    </w:p>
     <w:p>
       <w:pPr>
         <w:sectPr>
@@ -2325,7 +2855,6 @@
           <w:pgMar w:left="1134" w:right="1134" w:header="0" w:top="1134" w:footer="1134" w:bottom="1744" w:gutter="0"/>
           <w:formProt w:val="false"/>
           <w:textDirection w:val="lrTb"/>
-          <w:docGrid w:type="default" w:linePitch="240" w:charSpace="4294961151"/>
         </w:sectPr>
       </w:pPr>
     </w:p>
@@ -2334,14 +2863,14 @@
         <w:pStyle w:val="Heading1"/>
         <w:numPr>
           <w:ilvl w:val="0"/>
-          <w:numId w:val="2"/>
+          <w:numId w:val="1"/>
         </w:numPr>
         <w:rPr/>
       </w:pPr>
-      <w:bookmarkStart w:id="36" w:name="OrgXref.sec-7"/>
-      <w:bookmarkStart w:id="37" w:name="sec-7"/>
-      <w:bookmarkEnd w:id="36"/>
-      <w:bookmarkEnd w:id="37"/>
+      <w:bookmarkStart w:id="46" w:name="OrgXref.sec-7"/>
+      <w:bookmarkStart w:id="47" w:name="sec-7"/>
+      <w:bookmarkEnd w:id="47"/>
+      <w:bookmarkEnd w:id="46"/>
       <w:r>
         <w:rPr/>
         <w:t xml:space="preserve">Personal Details </w:t>
@@ -2353,9 +2882,9 @@
           <w:type w:val="continuous"/>
           <w:pgSz w:w="11906" w:h="16838"/>
           <w:pgMar w:left="1134" w:right="1134" w:header="0" w:top="1134" w:footer="1134" w:bottom="1744" w:gutter="0"/>
+          <w:pgNumType w:fmt="decimal"/>
           <w:formProt w:val="false"/>
           <w:textDirection w:val="lrTb"/>
-          <w:docGrid w:type="default" w:linePitch="240" w:charSpace="4294961151"/>
         </w:sectPr>
       </w:pPr>
     </w:p>
@@ -2365,7 +2894,7 @@
         <w:jc w:val="center"/>
         <w:tblInd w:w="0" w:type="dxa"/>
         <w:tblBorders>
-          <w:top w:val="single" w:sz="2" w:space="0" w:color="000001"/>
+          <w:top w:val="single" w:sz="2" w:space="0" w:color="000000"/>
         </w:tblBorders>
         <w:tblCellMar>
           <w:top w:w="90" w:type="dxa"/>
@@ -2375,16 +2904,16 @@
         </w:tblCellMar>
       </w:tblPr>
       <w:tblGrid>
-        <w:gridCol w:w="4625"/>
+        <w:gridCol w:w="4626"/>
         <w:gridCol w:w="4626"/>
       </w:tblGrid>
       <w:tr>
         <w:trPr/>
         <w:tc>
           <w:tcPr>
-            <w:tcW w:w="4625" w:type="dxa"/>
+            <w:tcW w:w="4626" w:type="dxa"/>
             <w:tcBorders>
-              <w:top w:val="single" w:sz="2" w:space="0" w:color="000001"/>
+              <w:top w:val="single" w:sz="2" w:space="0" w:color="000000"/>
             </w:tcBorders>
             <w:shd w:fill="auto" w:val="clear"/>
           </w:tcPr>
@@ -2407,7 +2936,7 @@
           <w:tcPr>
             <w:tcW w:w="4626" w:type="dxa"/>
             <w:tcBorders>
-              <w:top w:val="single" w:sz="2" w:space="0" w:color="000001"/>
+              <w:top w:val="single" w:sz="2" w:space="0" w:color="000000"/>
             </w:tcBorders>
             <w:shd w:fill="auto" w:val="clear"/>
           </w:tcPr>
@@ -2429,7 +2958,7 @@
         <w:trPr/>
         <w:tc>
           <w:tcPr>
-            <w:tcW w:w="4625" w:type="dxa"/>
+            <w:tcW w:w="4626" w:type="dxa"/>
             <w:tcBorders/>
             <w:shd w:fill="auto" w:val="clear"/>
           </w:tcPr>
@@ -2472,11 +3001,10 @@
         <w:trPr/>
         <w:tc>
           <w:tcPr>
-            <w:tcW w:w="4625" w:type="dxa"/>
+            <w:tcW w:w="4626" w:type="dxa"/>
             <w:tcBorders>
-              <w:top w:val="single" w:sz="2" w:space="0" w:color="000001"/>
-              <w:bottom w:val="single" w:sz="2" w:space="0" w:color="000001"/>
-              <w:insideH w:val="single" w:sz="2" w:space="0" w:color="000001"/>
+              <w:bottom w:val="single" w:sz="2" w:space="0" w:color="000000"/>
+              <w:insideH w:val="single" w:sz="2" w:space="0" w:color="000000"/>
             </w:tcBorders>
             <w:shd w:fill="auto" w:val="clear"/>
           </w:tcPr>
@@ -2499,9 +3027,8 @@
           <w:tcPr>
             <w:tcW w:w="4626" w:type="dxa"/>
             <w:tcBorders>
-              <w:top w:val="single" w:sz="2" w:space="0" w:color="000001"/>
-              <w:bottom w:val="single" w:sz="2" w:space="0" w:color="000001"/>
-              <w:insideH w:val="single" w:sz="2" w:space="0" w:color="000001"/>
+              <w:bottom w:val="single" w:sz="2" w:space="0" w:color="000000"/>
+              <w:insideH w:val="single" w:sz="2" w:space="0" w:color="000000"/>
             </w:tcBorders>
             <w:shd w:fill="auto" w:val="clear"/>
           </w:tcPr>
@@ -2522,26 +3049,28 @@
     </w:tbl>
     <w:p>
       <w:pPr>
-        <w:pStyle w:val="Normal"/>
-        <w:rPr/>
-      </w:pPr>
-      <w:r>
-        <w:rPr/>
-      </w:r>
+        <w:sectPr>
+          <w:type w:val="continuous"/>
+          <w:pgSz w:w="11906" w:h="16838"/>
+          <w:pgMar w:left="1134" w:right="1134" w:header="0" w:top="1134" w:footer="1134" w:bottom="1744" w:gutter="0"/>
+          <w:formProt w:val="false"/>
+          <w:textDirection w:val="lrTb"/>
+        </w:sectPr>
+      </w:pPr>
     </w:p>
     <w:p>
       <w:pPr>
         <w:pStyle w:val="Heading1"/>
         <w:numPr>
           <w:ilvl w:val="0"/>
-          <w:numId w:val="2"/>
+          <w:numId w:val="1"/>
         </w:numPr>
         <w:rPr/>
       </w:pPr>
-      <w:bookmarkStart w:id="38" w:name="OrgXref.sec-8"/>
-      <w:bookmarkStart w:id="39" w:name="sec-8"/>
-      <w:bookmarkEnd w:id="38"/>
-      <w:bookmarkEnd w:id="39"/>
+      <w:bookmarkStart w:id="48" w:name="OrgXref.sec-8"/>
+      <w:bookmarkStart w:id="49" w:name="sec-8"/>
+      <w:bookmarkEnd w:id="49"/>
+      <w:bookmarkEnd w:id="48"/>
       <w:r>
         <w:rPr/>
         <w:t xml:space="preserve">Hobbies </w:t>
@@ -2552,7 +3081,7 @@
         <w:pStyle w:val="TextBody"/>
         <w:numPr>
           <w:ilvl w:val="0"/>
-          <w:numId w:val="3"/>
+          <w:numId w:val="9"/>
         </w:numPr>
         <w:tabs>
           <w:tab w:val="left" w:pos="0" w:leader="none"/>
@@ -2570,7 +3099,7 @@
         <w:pStyle w:val="TextBody"/>
         <w:numPr>
           <w:ilvl w:val="0"/>
-          <w:numId w:val="3"/>
+          <w:numId w:val="9"/>
         </w:numPr>
         <w:tabs>
           <w:tab w:val="left" w:pos="0" w:leader="none"/>
@@ -2580,7 +3109,7 @@
       </w:pPr>
       <w:r>
         <w:rPr/>
-        <w:t xml:space="preserve">He solves puzzles and riddles in his free time. </w:t>
+        <w:t xml:space="preserve">lisp/clojure enthusiast </w:t>
       </w:r>
     </w:p>
     <w:p>
@@ -2588,7 +3117,7 @@
         <w:pStyle w:val="TextBody"/>
         <w:numPr>
           <w:ilvl w:val="0"/>
-          <w:numId w:val="3"/>
+          <w:numId w:val="9"/>
         </w:numPr>
         <w:tabs>
           <w:tab w:val="left" w:pos="0" w:leader="none"/>
@@ -2606,9 +3135,9 @@
       <w:type w:val="continuous"/>
       <w:pgSz w:w="11906" w:h="16838"/>
       <w:pgMar w:left="1134" w:right="1134" w:header="0" w:top="1134" w:footer="1134" w:bottom="1744" w:gutter="0"/>
+      <w:pgNumType w:fmt="decimal"/>
       <w:formProt w:val="false"/>
       <w:textDirection w:val="lrTb"/>
-      <w:docGrid w:type="default" w:linePitch="240" w:charSpace="4294961151"/>
     </w:sectPr>
   </w:body>
 </w:document>
@@ -2633,7 +3162,7 @@
       <w:fldChar w:fldCharType="separate"/>
     </w:r>
     <w:r>
-      <w:t>4</w:t>
+      <w:t>5</w:t>
     </w:r>
     <w:r>
       <w:fldChar w:fldCharType="end"/>
@@ -2749,91 +3278,109 @@
     <w:lvl w:ilvl="0">
       <w:start w:val="1"/>
       <w:numFmt w:val="decimal"/>
-      <w:suff w:val="nothing"/>
-      <w:lvlText w:val="%1. "/>
-      <w:lvlJc w:val="left"/>
-      <w:pPr>
-        <w:ind w:left="432" w:hanging="432"/>
+      <w:lvlText w:val="%1."/>
+      <w:lvlJc w:val="left"/>
+      <w:pPr>
+        <w:tabs>
+          <w:tab w:val="num" w:pos="720"/>
+        </w:tabs>
+        <w:ind w:left="720" w:hanging="360"/>
       </w:pPr>
     </w:lvl>
     <w:lvl w:ilvl="1">
       <w:start w:val="1"/>
       <w:numFmt w:val="decimal"/>
-      <w:suff w:val="nothing"/>
-      <w:lvlText w:val="%1.%2. "/>
-      <w:lvlJc w:val="left"/>
-      <w:pPr>
-        <w:ind w:left="576" w:hanging="576"/>
+      <w:lvlText w:val="%2."/>
+      <w:lvlJc w:val="left"/>
+      <w:pPr>
+        <w:tabs>
+          <w:tab w:val="num" w:pos="1080"/>
+        </w:tabs>
+        <w:ind w:left="1080" w:hanging="360"/>
       </w:pPr>
     </w:lvl>
     <w:lvl w:ilvl="2">
       <w:start w:val="1"/>
       <w:numFmt w:val="decimal"/>
-      <w:suff w:val="nothing"/>
-      <w:lvlText w:val="%1.%2.%3. "/>
-      <w:lvlJc w:val="left"/>
-      <w:pPr>
-        <w:ind w:left="720" w:hanging="720"/>
+      <w:lvlText w:val="%3."/>
+      <w:lvlJc w:val="left"/>
+      <w:pPr>
+        <w:tabs>
+          <w:tab w:val="num" w:pos="1440"/>
+        </w:tabs>
+        <w:ind w:left="1440" w:hanging="360"/>
       </w:pPr>
     </w:lvl>
     <w:lvl w:ilvl="3">
       <w:start w:val="1"/>
       <w:numFmt w:val="decimal"/>
-      <w:suff w:val="nothing"/>
-      <w:lvlText w:val="%1.%2.%3.%4. "/>
-      <w:lvlJc w:val="left"/>
-      <w:pPr>
-        <w:ind w:left="864" w:hanging="864"/>
+      <w:lvlText w:val="%4."/>
+      <w:lvlJc w:val="left"/>
+      <w:pPr>
+        <w:tabs>
+          <w:tab w:val="num" w:pos="1800"/>
+        </w:tabs>
+        <w:ind w:left="1800" w:hanging="360"/>
       </w:pPr>
     </w:lvl>
     <w:lvl w:ilvl="4">
       <w:start w:val="1"/>
       <w:numFmt w:val="decimal"/>
-      <w:suff w:val="nothing"/>
-      <w:lvlText w:val="%1.%2.%3.%4.%5. "/>
-      <w:lvlJc w:val="left"/>
-      <w:pPr>
-        <w:ind w:left="1008" w:hanging="1008"/>
+      <w:lvlText w:val="%5."/>
+      <w:lvlJc w:val="left"/>
+      <w:pPr>
+        <w:tabs>
+          <w:tab w:val="num" w:pos="2160"/>
+        </w:tabs>
+        <w:ind w:left="2160" w:hanging="360"/>
       </w:pPr>
     </w:lvl>
     <w:lvl w:ilvl="5">
       <w:start w:val="1"/>
       <w:numFmt w:val="decimal"/>
-      <w:suff w:val="nothing"/>
-      <w:lvlText w:val="%1.%2.%3.%4.%5.%6. "/>
-      <w:lvlJc w:val="left"/>
-      <w:pPr>
-        <w:ind w:left="1152" w:hanging="1152"/>
+      <w:lvlText w:val="%6."/>
+      <w:lvlJc w:val="left"/>
+      <w:pPr>
+        <w:tabs>
+          <w:tab w:val="num" w:pos="2520"/>
+        </w:tabs>
+        <w:ind w:left="2520" w:hanging="360"/>
       </w:pPr>
     </w:lvl>
     <w:lvl w:ilvl="6">
       <w:start w:val="1"/>
       <w:numFmt w:val="decimal"/>
-      <w:suff w:val="nothing"/>
-      <w:lvlText w:val="%1.%2.%3.%4.%5.%6.%7. "/>
-      <w:lvlJc w:val="left"/>
-      <w:pPr>
-        <w:ind w:left="1296" w:hanging="1296"/>
+      <w:lvlText w:val="%7."/>
+      <w:lvlJc w:val="left"/>
+      <w:pPr>
+        <w:tabs>
+          <w:tab w:val="num" w:pos="2880"/>
+        </w:tabs>
+        <w:ind w:left="2880" w:hanging="360"/>
       </w:pPr>
     </w:lvl>
     <w:lvl w:ilvl="7">
       <w:start w:val="1"/>
       <w:numFmt w:val="decimal"/>
-      <w:suff w:val="nothing"/>
-      <w:lvlText w:val="%1.%2.%3.%4.%5.%6.%7.%8. "/>
-      <w:lvlJc w:val="left"/>
-      <w:pPr>
-        <w:ind w:left="1440" w:hanging="1440"/>
+      <w:lvlText w:val="%8."/>
+      <w:lvlJc w:val="left"/>
+      <w:pPr>
+        <w:tabs>
+          <w:tab w:val="num" w:pos="3240"/>
+        </w:tabs>
+        <w:ind w:left="3240" w:hanging="360"/>
       </w:pPr>
     </w:lvl>
     <w:lvl w:ilvl="8">
       <w:start w:val="1"/>
       <w:numFmt w:val="decimal"/>
-      <w:suff w:val="nothing"/>
-      <w:lvlText w:val="%1.%2.%3.%4.%5.%6.%7.%8.%9. "/>
-      <w:lvlJc w:val="left"/>
-      <w:pPr>
-        <w:ind w:left="1584" w:hanging="1584"/>
+      <w:lvlText w:val="%9."/>
+      <w:lvlJc w:val="left"/>
+      <w:pPr>
+        <w:tabs>
+          <w:tab w:val="num" w:pos="3600"/>
+        </w:tabs>
+        <w:ind w:left="3600" w:hanging="360"/>
       </w:pPr>
     </w:lvl>
   </w:abstractNum>
@@ -2851,7 +3398,6 @@
       </w:pPr>
       <w:rPr>
         <w:rFonts w:ascii="Symbol" w:hAnsi="Symbol" w:cs="Symbol" w:hint="default"/>
-        <w:rFonts w:cs="Symbol"/>
       </w:rPr>
     </w:lvl>
     <w:lvl w:ilvl="1">
@@ -2867,7 +3413,6 @@
       </w:pPr>
       <w:rPr>
         <w:rFonts w:ascii="Symbol" w:hAnsi="Symbol" w:cs="Symbol" w:hint="default"/>
-        <w:rFonts w:cs="Symbol"/>
       </w:rPr>
     </w:lvl>
     <w:lvl w:ilvl="2">
@@ -2883,7 +3428,6 @@
       </w:pPr>
       <w:rPr>
         <w:rFonts w:ascii="Symbol" w:hAnsi="Symbol" w:cs="Symbol" w:hint="default"/>
-        <w:rFonts w:cs="Symbol"/>
       </w:rPr>
     </w:lvl>
     <w:lvl w:ilvl="3">
@@ -2899,7 +3443,6 @@
       </w:pPr>
       <w:rPr>
         <w:rFonts w:ascii="Symbol" w:hAnsi="Symbol" w:cs="Symbol" w:hint="default"/>
-        <w:rFonts w:cs="Symbol"/>
       </w:rPr>
     </w:lvl>
     <w:lvl w:ilvl="4">
@@ -2915,7 +3458,6 @@
       </w:pPr>
       <w:rPr>
         <w:rFonts w:ascii="Symbol" w:hAnsi="Symbol" w:cs="Symbol" w:hint="default"/>
-        <w:rFonts w:cs="Symbol"/>
       </w:rPr>
     </w:lvl>
     <w:lvl w:ilvl="5">
@@ -2931,7 +3473,6 @@
       </w:pPr>
       <w:rPr>
         <w:rFonts w:ascii="Symbol" w:hAnsi="Symbol" w:cs="Symbol" w:hint="default"/>
-        <w:rFonts w:cs="Symbol"/>
       </w:rPr>
     </w:lvl>
     <w:lvl w:ilvl="6">
@@ -2947,7 +3488,6 @@
       </w:pPr>
       <w:rPr>
         <w:rFonts w:ascii="Symbol" w:hAnsi="Symbol" w:cs="Symbol" w:hint="default"/>
-        <w:rFonts w:cs="Symbol"/>
       </w:rPr>
     </w:lvl>
     <w:lvl w:ilvl="7">
@@ -2963,7 +3503,6 @@
       </w:pPr>
       <w:rPr>
         <w:rFonts w:ascii="Symbol" w:hAnsi="Symbol" w:cs="Symbol" w:hint="default"/>
-        <w:rFonts w:cs="Symbol"/>
       </w:rPr>
     </w:lvl>
     <w:lvl w:ilvl="8">
@@ -2979,8 +3518,667 @@
       </w:pPr>
       <w:rPr>
         <w:rFonts w:ascii="Symbol" w:hAnsi="Symbol" w:cs="Symbol" w:hint="default"/>
-        <w:rFonts w:cs="Symbol"/>
       </w:rPr>
+    </w:lvl>
+  </w:abstractNum>
+  <w:abstractNum w:abstractNumId="4">
+    <w:lvl w:ilvl="0">
+      <w:start w:val="1"/>
+      <w:numFmt w:val="decimal"/>
+      <w:lvlText w:val="%1."/>
+      <w:lvlJc w:val="left"/>
+      <w:pPr>
+        <w:tabs>
+          <w:tab w:val="num" w:pos="720"/>
+        </w:tabs>
+        <w:ind w:left="720" w:hanging="360"/>
+      </w:pPr>
+    </w:lvl>
+    <w:lvl w:ilvl="1">
+      <w:start w:val="1"/>
+      <w:numFmt w:val="decimal"/>
+      <w:lvlText w:val="%2."/>
+      <w:lvlJc w:val="left"/>
+      <w:pPr>
+        <w:tabs>
+          <w:tab w:val="num" w:pos="1080"/>
+        </w:tabs>
+        <w:ind w:left="1080" w:hanging="360"/>
+      </w:pPr>
+    </w:lvl>
+    <w:lvl w:ilvl="2">
+      <w:start w:val="1"/>
+      <w:numFmt w:val="decimal"/>
+      <w:lvlText w:val="%3."/>
+      <w:lvlJc w:val="left"/>
+      <w:pPr>
+        <w:tabs>
+          <w:tab w:val="num" w:pos="1440"/>
+        </w:tabs>
+        <w:ind w:left="1440" w:hanging="360"/>
+      </w:pPr>
+    </w:lvl>
+    <w:lvl w:ilvl="3">
+      <w:start w:val="1"/>
+      <w:numFmt w:val="decimal"/>
+      <w:lvlText w:val="%4."/>
+      <w:lvlJc w:val="left"/>
+      <w:pPr>
+        <w:tabs>
+          <w:tab w:val="num" w:pos="1800"/>
+        </w:tabs>
+        <w:ind w:left="1800" w:hanging="360"/>
+      </w:pPr>
+    </w:lvl>
+    <w:lvl w:ilvl="4">
+      <w:start w:val="1"/>
+      <w:numFmt w:val="decimal"/>
+      <w:lvlText w:val="%5."/>
+      <w:lvlJc w:val="left"/>
+      <w:pPr>
+        <w:tabs>
+          <w:tab w:val="num" w:pos="2160"/>
+        </w:tabs>
+        <w:ind w:left="2160" w:hanging="360"/>
+      </w:pPr>
+    </w:lvl>
+    <w:lvl w:ilvl="5">
+      <w:start w:val="1"/>
+      <w:numFmt w:val="decimal"/>
+      <w:lvlText w:val="%6."/>
+      <w:lvlJc w:val="left"/>
+      <w:pPr>
+        <w:tabs>
+          <w:tab w:val="num" w:pos="2520"/>
+        </w:tabs>
+        <w:ind w:left="2520" w:hanging="360"/>
+      </w:pPr>
+    </w:lvl>
+    <w:lvl w:ilvl="6">
+      <w:start w:val="1"/>
+      <w:numFmt w:val="decimal"/>
+      <w:lvlText w:val="%7."/>
+      <w:lvlJc w:val="left"/>
+      <w:pPr>
+        <w:tabs>
+          <w:tab w:val="num" w:pos="2880"/>
+        </w:tabs>
+        <w:ind w:left="2880" w:hanging="360"/>
+      </w:pPr>
+    </w:lvl>
+    <w:lvl w:ilvl="7">
+      <w:start w:val="1"/>
+      <w:numFmt w:val="decimal"/>
+      <w:lvlText w:val="%8."/>
+      <w:lvlJc w:val="left"/>
+      <w:pPr>
+        <w:tabs>
+          <w:tab w:val="num" w:pos="3240"/>
+        </w:tabs>
+        <w:ind w:left="3240" w:hanging="360"/>
+      </w:pPr>
+    </w:lvl>
+    <w:lvl w:ilvl="8">
+      <w:start w:val="1"/>
+      <w:numFmt w:val="decimal"/>
+      <w:lvlText w:val="%9."/>
+      <w:lvlJc w:val="left"/>
+      <w:pPr>
+        <w:tabs>
+          <w:tab w:val="num" w:pos="3600"/>
+        </w:tabs>
+        <w:ind w:left="3600" w:hanging="360"/>
+      </w:pPr>
+    </w:lvl>
+  </w:abstractNum>
+  <w:abstractNum w:abstractNumId="5">
+    <w:lvl w:ilvl="0">
+      <w:start w:val="1"/>
+      <w:numFmt w:val="decimal"/>
+      <w:lvlText w:val="%1."/>
+      <w:lvlJc w:val="left"/>
+      <w:pPr>
+        <w:tabs>
+          <w:tab w:val="num" w:pos="720"/>
+        </w:tabs>
+        <w:ind w:left="720" w:hanging="360"/>
+      </w:pPr>
+    </w:lvl>
+    <w:lvl w:ilvl="1">
+      <w:start w:val="1"/>
+      <w:numFmt w:val="decimal"/>
+      <w:lvlText w:val="%2."/>
+      <w:lvlJc w:val="left"/>
+      <w:pPr>
+        <w:tabs>
+          <w:tab w:val="num" w:pos="1080"/>
+        </w:tabs>
+        <w:ind w:left="1080" w:hanging="360"/>
+      </w:pPr>
+    </w:lvl>
+    <w:lvl w:ilvl="2">
+      <w:start w:val="1"/>
+      <w:numFmt w:val="decimal"/>
+      <w:lvlText w:val="%3."/>
+      <w:lvlJc w:val="left"/>
+      <w:pPr>
+        <w:tabs>
+          <w:tab w:val="num" w:pos="1440"/>
+        </w:tabs>
+        <w:ind w:left="1440" w:hanging="360"/>
+      </w:pPr>
+    </w:lvl>
+    <w:lvl w:ilvl="3">
+      <w:start w:val="1"/>
+      <w:numFmt w:val="decimal"/>
+      <w:lvlText w:val="%4."/>
+      <w:lvlJc w:val="left"/>
+      <w:pPr>
+        <w:tabs>
+          <w:tab w:val="num" w:pos="1800"/>
+        </w:tabs>
+        <w:ind w:left="1800" w:hanging="360"/>
+      </w:pPr>
+    </w:lvl>
+    <w:lvl w:ilvl="4">
+      <w:start w:val="1"/>
+      <w:numFmt w:val="decimal"/>
+      <w:lvlText w:val="%5."/>
+      <w:lvlJc w:val="left"/>
+      <w:pPr>
+        <w:tabs>
+          <w:tab w:val="num" w:pos="2160"/>
+        </w:tabs>
+        <w:ind w:left="2160" w:hanging="360"/>
+      </w:pPr>
+    </w:lvl>
+    <w:lvl w:ilvl="5">
+      <w:start w:val="1"/>
+      <w:numFmt w:val="decimal"/>
+      <w:lvlText w:val="%6."/>
+      <w:lvlJc w:val="left"/>
+      <w:pPr>
+        <w:tabs>
+          <w:tab w:val="num" w:pos="2520"/>
+        </w:tabs>
+        <w:ind w:left="2520" w:hanging="360"/>
+      </w:pPr>
+    </w:lvl>
+    <w:lvl w:ilvl="6">
+      <w:start w:val="1"/>
+      <w:numFmt w:val="decimal"/>
+      <w:lvlText w:val="%7."/>
+      <w:lvlJc w:val="left"/>
+      <w:pPr>
+        <w:tabs>
+          <w:tab w:val="num" w:pos="2880"/>
+        </w:tabs>
+        <w:ind w:left="2880" w:hanging="360"/>
+      </w:pPr>
+    </w:lvl>
+    <w:lvl w:ilvl="7">
+      <w:start w:val="1"/>
+      <w:numFmt w:val="decimal"/>
+      <w:lvlText w:val="%8."/>
+      <w:lvlJc w:val="left"/>
+      <w:pPr>
+        <w:tabs>
+          <w:tab w:val="num" w:pos="3240"/>
+        </w:tabs>
+        <w:ind w:left="3240" w:hanging="360"/>
+      </w:pPr>
+    </w:lvl>
+    <w:lvl w:ilvl="8">
+      <w:start w:val="1"/>
+      <w:numFmt w:val="decimal"/>
+      <w:lvlText w:val="%9."/>
+      <w:lvlJc w:val="left"/>
+      <w:pPr>
+        <w:tabs>
+          <w:tab w:val="num" w:pos="3600"/>
+        </w:tabs>
+        <w:ind w:left="3600" w:hanging="360"/>
+      </w:pPr>
+    </w:lvl>
+  </w:abstractNum>
+  <w:abstractNum w:abstractNumId="6">
+    <w:lvl w:ilvl="0">
+      <w:start w:val="1"/>
+      <w:numFmt w:val="decimal"/>
+      <w:lvlText w:val="%1."/>
+      <w:lvlJc w:val="left"/>
+      <w:pPr>
+        <w:tabs>
+          <w:tab w:val="num" w:pos="720"/>
+        </w:tabs>
+        <w:ind w:left="720" w:hanging="360"/>
+      </w:pPr>
+    </w:lvl>
+    <w:lvl w:ilvl="1">
+      <w:start w:val="1"/>
+      <w:numFmt w:val="decimal"/>
+      <w:lvlText w:val="%2."/>
+      <w:lvlJc w:val="left"/>
+      <w:pPr>
+        <w:tabs>
+          <w:tab w:val="num" w:pos="1080"/>
+        </w:tabs>
+        <w:ind w:left="1080" w:hanging="360"/>
+      </w:pPr>
+    </w:lvl>
+    <w:lvl w:ilvl="2">
+      <w:start w:val="1"/>
+      <w:numFmt w:val="decimal"/>
+      <w:lvlText w:val="%3."/>
+      <w:lvlJc w:val="left"/>
+      <w:pPr>
+        <w:tabs>
+          <w:tab w:val="num" w:pos="1440"/>
+        </w:tabs>
+        <w:ind w:left="1440" w:hanging="360"/>
+      </w:pPr>
+    </w:lvl>
+    <w:lvl w:ilvl="3">
+      <w:start w:val="1"/>
+      <w:numFmt w:val="decimal"/>
+      <w:lvlText w:val="%4."/>
+      <w:lvlJc w:val="left"/>
+      <w:pPr>
+        <w:tabs>
+          <w:tab w:val="num" w:pos="1800"/>
+        </w:tabs>
+        <w:ind w:left="1800" w:hanging="360"/>
+      </w:pPr>
+    </w:lvl>
+    <w:lvl w:ilvl="4">
+      <w:start w:val="1"/>
+      <w:numFmt w:val="decimal"/>
+      <w:lvlText w:val="%5."/>
+      <w:lvlJc w:val="left"/>
+      <w:pPr>
+        <w:tabs>
+          <w:tab w:val="num" w:pos="2160"/>
+        </w:tabs>
+        <w:ind w:left="2160" w:hanging="360"/>
+      </w:pPr>
+    </w:lvl>
+    <w:lvl w:ilvl="5">
+      <w:start w:val="1"/>
+      <w:numFmt w:val="decimal"/>
+      <w:lvlText w:val="%6."/>
+      <w:lvlJc w:val="left"/>
+      <w:pPr>
+        <w:tabs>
+          <w:tab w:val="num" w:pos="2520"/>
+        </w:tabs>
+        <w:ind w:left="2520" w:hanging="360"/>
+      </w:pPr>
+    </w:lvl>
+    <w:lvl w:ilvl="6">
+      <w:start w:val="1"/>
+      <w:numFmt w:val="decimal"/>
+      <w:lvlText w:val="%7."/>
+      <w:lvlJc w:val="left"/>
+      <w:pPr>
+        <w:tabs>
+          <w:tab w:val="num" w:pos="2880"/>
+        </w:tabs>
+        <w:ind w:left="2880" w:hanging="360"/>
+      </w:pPr>
+    </w:lvl>
+    <w:lvl w:ilvl="7">
+      <w:start w:val="1"/>
+      <w:numFmt w:val="decimal"/>
+      <w:lvlText w:val="%8."/>
+      <w:lvlJc w:val="left"/>
+      <w:pPr>
+        <w:tabs>
+          <w:tab w:val="num" w:pos="3240"/>
+        </w:tabs>
+        <w:ind w:left="3240" w:hanging="360"/>
+      </w:pPr>
+    </w:lvl>
+    <w:lvl w:ilvl="8">
+      <w:start w:val="1"/>
+      <w:numFmt w:val="decimal"/>
+      <w:lvlText w:val="%9."/>
+      <w:lvlJc w:val="left"/>
+      <w:pPr>
+        <w:tabs>
+          <w:tab w:val="num" w:pos="3600"/>
+        </w:tabs>
+        <w:ind w:left="3600" w:hanging="360"/>
+      </w:pPr>
+    </w:lvl>
+  </w:abstractNum>
+  <w:abstractNum w:abstractNumId="7">
+    <w:lvl w:ilvl="0">
+      <w:start w:val="1"/>
+      <w:numFmt w:val="decimal"/>
+      <w:lvlText w:val="%1."/>
+      <w:lvlJc w:val="left"/>
+      <w:pPr>
+        <w:tabs>
+          <w:tab w:val="num" w:pos="720"/>
+        </w:tabs>
+        <w:ind w:left="720" w:hanging="360"/>
+      </w:pPr>
+    </w:lvl>
+    <w:lvl w:ilvl="1">
+      <w:start w:val="1"/>
+      <w:numFmt w:val="decimal"/>
+      <w:lvlText w:val="%2."/>
+      <w:lvlJc w:val="left"/>
+      <w:pPr>
+        <w:tabs>
+          <w:tab w:val="num" w:pos="1080"/>
+        </w:tabs>
+        <w:ind w:left="1080" w:hanging="360"/>
+      </w:pPr>
+    </w:lvl>
+    <w:lvl w:ilvl="2">
+      <w:start w:val="1"/>
+      <w:numFmt w:val="decimal"/>
+      <w:lvlText w:val="%3."/>
+      <w:lvlJc w:val="left"/>
+      <w:pPr>
+        <w:tabs>
+          <w:tab w:val="num" w:pos="1440"/>
+        </w:tabs>
+        <w:ind w:left="1440" w:hanging="360"/>
+      </w:pPr>
+    </w:lvl>
+    <w:lvl w:ilvl="3">
+      <w:start w:val="1"/>
+      <w:numFmt w:val="decimal"/>
+      <w:lvlText w:val="%4."/>
+      <w:lvlJc w:val="left"/>
+      <w:pPr>
+        <w:tabs>
+          <w:tab w:val="num" w:pos="1800"/>
+        </w:tabs>
+        <w:ind w:left="1800" w:hanging="360"/>
+      </w:pPr>
+    </w:lvl>
+    <w:lvl w:ilvl="4">
+      <w:start w:val="1"/>
+      <w:numFmt w:val="decimal"/>
+      <w:lvlText w:val="%5."/>
+      <w:lvlJc w:val="left"/>
+      <w:pPr>
+        <w:tabs>
+          <w:tab w:val="num" w:pos="2160"/>
+        </w:tabs>
+        <w:ind w:left="2160" w:hanging="360"/>
+      </w:pPr>
+    </w:lvl>
+    <w:lvl w:ilvl="5">
+      <w:start w:val="1"/>
+      <w:numFmt w:val="decimal"/>
+      <w:lvlText w:val="%6."/>
+      <w:lvlJc w:val="left"/>
+      <w:pPr>
+        <w:tabs>
+          <w:tab w:val="num" w:pos="2520"/>
+        </w:tabs>
+        <w:ind w:left="2520" w:hanging="360"/>
+      </w:pPr>
+    </w:lvl>
+    <w:lvl w:ilvl="6">
+      <w:start w:val="1"/>
+      <w:numFmt w:val="decimal"/>
+      <w:lvlText w:val="%7."/>
+      <w:lvlJc w:val="left"/>
+      <w:pPr>
+        <w:tabs>
+          <w:tab w:val="num" w:pos="2880"/>
+        </w:tabs>
+        <w:ind w:left="2880" w:hanging="360"/>
+      </w:pPr>
+    </w:lvl>
+    <w:lvl w:ilvl="7">
+      <w:start w:val="1"/>
+      <w:numFmt w:val="decimal"/>
+      <w:lvlText w:val="%8."/>
+      <w:lvlJc w:val="left"/>
+      <w:pPr>
+        <w:tabs>
+          <w:tab w:val="num" w:pos="3240"/>
+        </w:tabs>
+        <w:ind w:left="3240" w:hanging="360"/>
+      </w:pPr>
+    </w:lvl>
+    <w:lvl w:ilvl="8">
+      <w:start w:val="1"/>
+      <w:numFmt w:val="decimal"/>
+      <w:lvlText w:val="%9."/>
+      <w:lvlJc w:val="left"/>
+      <w:pPr>
+        <w:tabs>
+          <w:tab w:val="num" w:pos="3600"/>
+        </w:tabs>
+        <w:ind w:left="3600" w:hanging="360"/>
+      </w:pPr>
+    </w:lvl>
+  </w:abstractNum>
+  <w:abstractNum w:abstractNumId="8">
+    <w:lvl w:ilvl="0">
+      <w:start w:val="1"/>
+      <w:numFmt w:val="decimal"/>
+      <w:lvlText w:val="%1."/>
+      <w:lvlJc w:val="left"/>
+      <w:pPr>
+        <w:tabs>
+          <w:tab w:val="num" w:pos="720"/>
+        </w:tabs>
+        <w:ind w:left="720" w:hanging="360"/>
+      </w:pPr>
+    </w:lvl>
+    <w:lvl w:ilvl="1">
+      <w:start w:val="1"/>
+      <w:numFmt w:val="decimal"/>
+      <w:lvlText w:val="%2."/>
+      <w:lvlJc w:val="left"/>
+      <w:pPr>
+        <w:tabs>
+          <w:tab w:val="num" w:pos="1080"/>
+        </w:tabs>
+        <w:ind w:left="1080" w:hanging="360"/>
+      </w:pPr>
+    </w:lvl>
+    <w:lvl w:ilvl="2">
+      <w:start w:val="1"/>
+      <w:numFmt w:val="decimal"/>
+      <w:lvlText w:val="%3."/>
+      <w:lvlJc w:val="left"/>
+      <w:pPr>
+        <w:tabs>
+          <w:tab w:val="num" w:pos="1440"/>
+        </w:tabs>
+        <w:ind w:left="1440" w:hanging="360"/>
+      </w:pPr>
+    </w:lvl>
+    <w:lvl w:ilvl="3">
+      <w:start w:val="1"/>
+      <w:numFmt w:val="decimal"/>
+      <w:lvlText w:val="%4."/>
+      <w:lvlJc w:val="left"/>
+      <w:pPr>
+        <w:tabs>
+          <w:tab w:val="num" w:pos="1800"/>
+        </w:tabs>
+        <w:ind w:left="1800" w:hanging="360"/>
+      </w:pPr>
+    </w:lvl>
+    <w:lvl w:ilvl="4">
+      <w:start w:val="1"/>
+      <w:numFmt w:val="decimal"/>
+      <w:lvlText w:val="%5."/>
+      <w:lvlJc w:val="left"/>
+      <w:pPr>
+        <w:tabs>
+          <w:tab w:val="num" w:pos="2160"/>
+        </w:tabs>
+        <w:ind w:left="2160" w:hanging="360"/>
+      </w:pPr>
+    </w:lvl>
+    <w:lvl w:ilvl="5">
+      <w:start w:val="1"/>
+      <w:numFmt w:val="decimal"/>
+      <w:lvlText w:val="%6."/>
+      <w:lvlJc w:val="left"/>
+      <w:pPr>
+        <w:tabs>
+          <w:tab w:val="num" w:pos="2520"/>
+        </w:tabs>
+        <w:ind w:left="2520" w:hanging="360"/>
+      </w:pPr>
+    </w:lvl>
+    <w:lvl w:ilvl="6">
+      <w:start w:val="1"/>
+      <w:numFmt w:val="decimal"/>
+      <w:lvlText w:val="%7."/>
+      <w:lvlJc w:val="left"/>
+      <w:pPr>
+        <w:tabs>
+          <w:tab w:val="num" w:pos="2880"/>
+        </w:tabs>
+        <w:ind w:left="2880" w:hanging="360"/>
+      </w:pPr>
+    </w:lvl>
+    <w:lvl w:ilvl="7">
+      <w:start w:val="1"/>
+      <w:numFmt w:val="decimal"/>
+      <w:lvlText w:val="%8."/>
+      <w:lvlJc w:val="left"/>
+      <w:pPr>
+        <w:tabs>
+          <w:tab w:val="num" w:pos="3240"/>
+        </w:tabs>
+        <w:ind w:left="3240" w:hanging="360"/>
+      </w:pPr>
+    </w:lvl>
+    <w:lvl w:ilvl="8">
+      <w:start w:val="1"/>
+      <w:numFmt w:val="decimal"/>
+      <w:lvlText w:val="%9."/>
+      <w:lvlJc w:val="left"/>
+      <w:pPr>
+        <w:tabs>
+          <w:tab w:val="num" w:pos="3600"/>
+        </w:tabs>
+        <w:ind w:left="3600" w:hanging="360"/>
+      </w:pPr>
+    </w:lvl>
+  </w:abstractNum>
+  <w:abstractNum w:abstractNumId="9">
+    <w:lvl w:ilvl="0">
+      <w:start w:val="1"/>
+      <w:numFmt w:val="decimal"/>
+      <w:lvlText w:val="%1."/>
+      <w:lvlJc w:val="left"/>
+      <w:pPr>
+        <w:tabs>
+          <w:tab w:val="num" w:pos="720"/>
+        </w:tabs>
+        <w:ind w:left="720" w:hanging="360"/>
+      </w:pPr>
+    </w:lvl>
+    <w:lvl w:ilvl="1">
+      <w:start w:val="1"/>
+      <w:numFmt w:val="decimal"/>
+      <w:lvlText w:val="%2."/>
+      <w:lvlJc w:val="left"/>
+      <w:pPr>
+        <w:tabs>
+          <w:tab w:val="num" w:pos="1080"/>
+        </w:tabs>
+        <w:ind w:left="1080" w:hanging="360"/>
+      </w:pPr>
+    </w:lvl>
+    <w:lvl w:ilvl="2">
+      <w:start w:val="1"/>
+      <w:numFmt w:val="decimal"/>
+      <w:lvlText w:val="%3."/>
+      <w:lvlJc w:val="left"/>
+      <w:pPr>
+        <w:tabs>
+          <w:tab w:val="num" w:pos="1440"/>
+        </w:tabs>
+        <w:ind w:left="1440" w:hanging="360"/>
+      </w:pPr>
+    </w:lvl>
+    <w:lvl w:ilvl="3">
+      <w:start w:val="1"/>
+      <w:numFmt w:val="decimal"/>
+      <w:lvlText w:val="%4."/>
+      <w:lvlJc w:val="left"/>
+      <w:pPr>
+        <w:tabs>
+          <w:tab w:val="num" w:pos="1800"/>
+        </w:tabs>
+        <w:ind w:left="1800" w:hanging="360"/>
+      </w:pPr>
+    </w:lvl>
+    <w:lvl w:ilvl="4">
+      <w:start w:val="1"/>
+      <w:numFmt w:val="decimal"/>
+      <w:lvlText w:val="%5."/>
+      <w:lvlJc w:val="left"/>
+      <w:pPr>
+        <w:tabs>
+          <w:tab w:val="num" w:pos="2160"/>
+        </w:tabs>
+        <w:ind w:left="2160" w:hanging="360"/>
+      </w:pPr>
+    </w:lvl>
+    <w:lvl w:ilvl="5">
+      <w:start w:val="1"/>
+      <w:numFmt w:val="decimal"/>
+      <w:lvlText w:val="%6."/>
+      <w:lvlJc w:val="left"/>
+      <w:pPr>
+        <w:tabs>
+          <w:tab w:val="num" w:pos="2520"/>
+        </w:tabs>
+        <w:ind w:left="2520" w:hanging="360"/>
+      </w:pPr>
+    </w:lvl>
+    <w:lvl w:ilvl="6">
+      <w:start w:val="1"/>
+      <w:numFmt w:val="decimal"/>
+      <w:lvlText w:val="%7."/>
+      <w:lvlJc w:val="left"/>
+      <w:pPr>
+        <w:tabs>
+          <w:tab w:val="num" w:pos="2880"/>
+        </w:tabs>
+        <w:ind w:left="2880" w:hanging="360"/>
+      </w:pPr>
+    </w:lvl>
+    <w:lvl w:ilvl="7">
+      <w:start w:val="1"/>
+      <w:numFmt w:val="decimal"/>
+      <w:lvlText w:val="%8."/>
+      <w:lvlJc w:val="left"/>
+      <w:pPr>
+        <w:tabs>
+          <w:tab w:val="num" w:pos="3240"/>
+        </w:tabs>
+        <w:ind w:left="3240" w:hanging="360"/>
+      </w:pPr>
+    </w:lvl>
+    <w:lvl w:ilvl="8">
+      <w:start w:val="1"/>
+      <w:numFmt w:val="decimal"/>
+      <w:lvlText w:val="%9."/>
+      <w:lvlJc w:val="left"/>
+      <w:pPr>
+        <w:tabs>
+          <w:tab w:val="num" w:pos="3600"/>
+        </w:tabs>
+        <w:ind w:left="3600" w:hanging="360"/>
+      </w:pPr>
     </w:lvl>
   </w:abstractNum>
   <w:num w:numId="1">
@@ -2992,6 +4190,24 @@
   <w:num w:numId="3">
     <w:abstractNumId w:val="3"/>
   </w:num>
+  <w:num w:numId="4">
+    <w:abstractNumId w:val="4"/>
+  </w:num>
+  <w:num w:numId="5">
+    <w:abstractNumId w:val="5"/>
+  </w:num>
+  <w:num w:numId="6">
+    <w:abstractNumId w:val="6"/>
+  </w:num>
+  <w:num w:numId="7">
+    <w:abstractNumId w:val="7"/>
+  </w:num>
+  <w:num w:numId="8">
+    <w:abstractNumId w:val="8"/>
+  </w:num>
+  <w:num w:numId="9">
+    <w:abstractNumId w:val="9"/>
+  </w:num>
 </w:numbering>
 </file>
 
@@ -3001,6 +4217,7 @@
     <w:rPrDefault>
       <w:rPr>
         <w:rFonts w:ascii="Times New Roman" w:hAnsi="Times New Roman" w:eastAsia="SimSun" w:cs="Tahoma"/>
+        <w:sz w:val="24"/>
         <w:szCs w:val="24"/>
         <w:lang w:val="en-GB" w:eastAsia="zh-CN" w:bidi="hi-IN"/>
       </w:rPr>
@@ -3014,13 +4231,14 @@
     <w:qFormat/>
     <w:pPr>
       <w:widowControl w:val="false"/>
-      <w:overflowPunct w:val="false"/>
+      <w:kinsoku w:val="true"/>
+      <w:overflowPunct w:val="true"/>
+      <w:autoSpaceDE w:val="true"/>
       <w:bidi w:val="0"/>
-      <w:jc w:val="left"/>
     </w:pPr>
     <w:rPr>
       <w:rFonts w:ascii="Times New Roman" w:hAnsi="Times New Roman" w:eastAsia="SimSun" w:cs="Tahoma"/>
-      <w:color w:val="00000A"/>
+      <w:color w:val="auto"/>
       <w:sz w:val="24"/>
       <w:szCs w:val="24"/>
       <w:lang w:val="en-GB" w:eastAsia="zh-CN" w:bidi="hi-IN"/>
@@ -3029,6 +4247,7 @@
   <w:style w:type="paragraph" w:styleId="Heading1">
     <w:name w:val="Heading 1"/>
     <w:basedOn w:val="Heading"/>
+    <w:next w:val="TextBody"/>
     <w:qFormat/>
     <w:pPr>
       <w:numPr>
@@ -3048,6 +4267,7 @@
   <w:style w:type="paragraph" w:styleId="Heading2">
     <w:name w:val="Heading 2"/>
     <w:basedOn w:val="Heading"/>
+    <w:next w:val="TextBody"/>
     <w:qFormat/>
     <w:pPr>
       <w:numPr>
@@ -3069,6 +4289,7 @@
   <w:style w:type="paragraph" w:styleId="Heading3">
     <w:name w:val="Heading 3"/>
     <w:basedOn w:val="Heading"/>
+    <w:next w:val="TextBody"/>
     <w:qFormat/>
     <w:pPr>
       <w:numPr>
@@ -3088,6 +4309,7 @@
   <w:style w:type="paragraph" w:styleId="Heading4">
     <w:name w:val="Heading 4"/>
     <w:basedOn w:val="Heading"/>
+    <w:next w:val="TextBody"/>
     <w:qFormat/>
     <w:pPr>
       <w:numPr>
@@ -3109,6 +4331,7 @@
   <w:style w:type="paragraph" w:styleId="Heading5">
     <w:name w:val="Heading 5"/>
     <w:basedOn w:val="Heading"/>
+    <w:next w:val="TextBody"/>
     <w:qFormat/>
     <w:pPr>
       <w:numPr>
@@ -3128,6 +4351,7 @@
   <w:style w:type="paragraph" w:styleId="Heading6">
     <w:name w:val="Heading 6"/>
     <w:basedOn w:val="Heading"/>
+    <w:next w:val="TextBody"/>
     <w:qFormat/>
     <w:pPr>
       <w:numPr>
@@ -3147,6 +4371,7 @@
   <w:style w:type="paragraph" w:styleId="Heading7">
     <w:name w:val="Heading 7"/>
     <w:basedOn w:val="Heading"/>
+    <w:next w:val="TextBody"/>
     <w:qFormat/>
     <w:pPr>
       <w:numPr>
@@ -3166,6 +4391,7 @@
   <w:style w:type="paragraph" w:styleId="Heading8">
     <w:name w:val="Heading 8"/>
     <w:basedOn w:val="Heading"/>
+    <w:next w:val="TextBody"/>
     <w:qFormat/>
     <w:pPr>
       <w:numPr>
@@ -3185,6 +4411,7 @@
   <w:style w:type="paragraph" w:styleId="Heading9">
     <w:name w:val="Heading 9"/>
     <w:basedOn w:val="Heading"/>
+    <w:next w:val="TextBody"/>
     <w:qFormat/>
     <w:pPr>
       <w:numPr>
@@ -3320,7 +4547,7 @@
     <w:qFormat/>
     <w:rPr>
       <w:b/>
-      <w:color w:val="00000A"/>
+      <w:color w:val="auto"/>
     </w:rPr>
   </w:style>
   <w:style w:type="character" w:styleId="OrgScheduledKeyword">
@@ -3407,74 +4634,6 @@
     <w:qFormat/>
     <w:rPr/>
   </w:style>
-  <w:style w:type="character" w:styleId="ListLabel1">
-    <w:name w:val="ListLabel 1"/>
-    <w:qFormat/>
-    <w:rPr>
-      <w:rFonts w:cs="Symbol"/>
-    </w:rPr>
-  </w:style>
-  <w:style w:type="character" w:styleId="ListLabel2">
-    <w:name w:val="ListLabel 2"/>
-    <w:qFormat/>
-    <w:rPr>
-      <w:rFonts w:cs="Symbol"/>
-    </w:rPr>
-  </w:style>
-  <w:style w:type="character" w:styleId="ListLabel3">
-    <w:name w:val="ListLabel 3"/>
-    <w:qFormat/>
-    <w:rPr>
-      <w:rFonts w:cs="Symbol"/>
-    </w:rPr>
-  </w:style>
-  <w:style w:type="character" w:styleId="ListLabel4">
-    <w:name w:val="ListLabel 4"/>
-    <w:qFormat/>
-    <w:rPr>
-      <w:rFonts w:cs="Symbol"/>
-    </w:rPr>
-  </w:style>
-  <w:style w:type="character" w:styleId="ListLabel5">
-    <w:name w:val="ListLabel 5"/>
-    <w:qFormat/>
-    <w:rPr>
-      <w:rFonts w:cs="Symbol"/>
-    </w:rPr>
-  </w:style>
-  <w:style w:type="character" w:styleId="ListLabel6">
-    <w:name w:val="ListLabel 6"/>
-    <w:qFormat/>
-    <w:rPr>
-      <w:rFonts w:cs="Symbol"/>
-    </w:rPr>
-  </w:style>
-  <w:style w:type="character" w:styleId="ListLabel7">
-    <w:name w:val="ListLabel 7"/>
-    <w:qFormat/>
-    <w:rPr>
-      <w:rFonts w:cs="Symbol"/>
-    </w:rPr>
-  </w:style>
-  <w:style w:type="character" w:styleId="ListLabel8">
-    <w:name w:val="ListLabel 8"/>
-    <w:qFormat/>
-    <w:rPr>
-      <w:rFonts w:cs="Symbol"/>
-    </w:rPr>
-  </w:style>
-  <w:style w:type="character" w:styleId="ListLabel9">
-    <w:name w:val="ListLabel 9"/>
-    <w:qFormat/>
-    <w:rPr>
-      <w:rFonts w:cs="Symbol"/>
-    </w:rPr>
-  </w:style>
-  <w:style w:type="character" w:styleId="IndexLink">
-    <w:name w:val="Index Link"/>
-    <w:qFormat/>
-    <w:rPr/>
-  </w:style>
   <w:style w:type="paragraph" w:styleId="Heading">
     <w:name w:val="Heading"/>
     <w:basedOn w:val="Normal"/>
@@ -3539,8 +4698,14 @@
   <w:style w:type="paragraph" w:styleId="Heading10">
     <w:name w:val="Heading 10"/>
     <w:basedOn w:val="Heading"/>
-    <w:qFormat/>
-    <w:pPr>
+    <w:next w:val="TextBody"/>
+    <w:qFormat/>
+    <w:pPr>
+      <w:numPr>
+        <w:ilvl w:val="8"/>
+        <w:numId w:val="1"/>
+      </w:numPr>
+      <w:outlineLvl w:val="8"/>
       <w:outlineLvl w:val="8"/>
     </w:pPr>
     <w:rPr>
@@ -3578,9 +4743,21 @@
       <w:szCs w:val="36"/>
     </w:rPr>
   </w:style>
+  <w:style w:type="paragraph" w:styleId="OrgTitle">
+    <w:name w:val="OrgTitle"/>
+    <w:basedOn w:val="Title"/>
+    <w:qFormat/>
+    <w:pPr>
+      <w:spacing w:before="0" w:after="0"/>
+    </w:pPr>
+    <w:rPr>
+      <w:sz w:val="48"/>
+    </w:rPr>
+  </w:style>
   <w:style w:type="paragraph" w:styleId="Subtitle">
     <w:name w:val="Subtitle"/>
     <w:basedOn w:val="Heading"/>
+    <w:next w:val="TextBody"/>
     <w:qFormat/>
     <w:pPr>
       <w:jc w:val="center"/>
@@ -3592,17 +4769,6 @@
       <w:szCs w:val="28"/>
     </w:rPr>
   </w:style>
-  <w:style w:type="paragraph" w:styleId="OrgTitle">
-    <w:name w:val="OrgTitle"/>
-    <w:basedOn w:val="Title"/>
-    <w:qFormat/>
-    <w:pPr>
-      <w:spacing w:before="0" w:after="0"/>
-    </w:pPr>
-    <w:rPr>
-      <w:sz w:val="48"/>
-    </w:rPr>
-  </w:style>
   <w:style w:type="paragraph" w:styleId="OrgSubtitle">
     <w:name w:val="OrgSubtitle"/>
     <w:basedOn w:val="Subtitle"/>
@@ -3634,10 +4800,9 @@
     </w:pPr>
     <w:rPr/>
   </w:style>
-  <w:style w:type="paragraph" w:styleId="BodyTextIndent">
-    <w:name w:val="Body Text Indent"/>
+  <w:style w:type="paragraph" w:styleId="FirstLineIndent">
+    <w:name w:val="Body Text First Indent"/>
     <w:basedOn w:val="TextBody"/>
-    <w:qFormat/>
     <w:pPr>
       <w:ind w:left="0" w:right="0" w:firstLine="283"/>
     </w:pPr>
@@ -3663,10 +4828,9 @@
     </w:pPr>
     <w:rPr/>
   </w:style>
-  <w:style w:type="paragraph" w:styleId="TOAHeading">
+  <w:style w:type="paragraph" w:styleId="ContentsHeading">
     <w:name w:val="TOA Heading"/>
     <w:basedOn w:val="Heading"/>
-    <w:qFormat/>
     <w:pPr>
       <w:suppressLineNumbers/>
       <w:ind w:left="0" w:right="0" w:hanging="0"/>
@@ -3809,18 +4973,6 @@
     </w:pPr>
     <w:rPr/>
   </w:style>
-  <w:style w:type="paragraph" w:styleId="Footnote">
-    <w:name w:val="Footnote Text"/>
-    <w:basedOn w:val="Normal"/>
-    <w:pPr>
-      <w:suppressLineNumbers/>
-      <w:ind w:left="283" w:right="0" w:hanging="283"/>
-    </w:pPr>
-    <w:rPr>
-      <w:sz w:val="20"/>
-      <w:szCs w:val="20"/>
-    </w:rPr>
-  </w:style>
   <w:style w:type="paragraph" w:styleId="PreformattedText">
     <w:name w:val="Preformatted Text"/>
     <w:basedOn w:val="Normal"/>
@@ -3838,7 +4990,9 @@
     <w:name w:val="OrgVerse"/>
     <w:basedOn w:val="PreformattedText"/>
     <w:qFormat/>
-    <w:pPr/>
+    <w:pPr>
+      <w:pBdr/>
+    </w:pPr>
     <w:rPr/>
   </w:style>
   <w:style w:type="paragraph" w:styleId="OrgClock">
@@ -3870,12 +5024,12 @@
     <w:qFormat/>
     <w:pPr>
       <w:pBdr>
-        <w:top w:val="single" w:sz="2" w:space="1" w:color="000001"/>
-        <w:left w:val="single" w:sz="2" w:space="1" w:color="000001"/>
-        <w:bottom w:val="single" w:sz="2" w:space="1" w:color="000001"/>
-        <w:right w:val="single" w:sz="2" w:space="1" w:color="000001"/>
+        <w:top w:val="single" w:sz="2" w:space="1" w:color="000000"/>
+        <w:left w:val="single" w:sz="2" w:space="1" w:color="000000"/>
+        <w:bottom w:val="single" w:sz="2" w:space="1" w:color="000000"/>
+        <w:right w:val="single" w:sz="2" w:space="1" w:color="000000"/>
       </w:pBdr>
-      <w:shd w:val="clear" w:fill="C0C0C0"/>
+      <w:shd w:fill="C0C0C0" w:val="clear"/>
     </w:pPr>
     <w:rPr/>
   </w:style>
@@ -3884,7 +5038,7 @@
     <w:basedOn w:val="OrgFixedWidthBlock"/>
     <w:qFormat/>
     <w:pPr>
-      <w:shd w:val="clear" w:fill="C0C0C0"/>
+      <w:shd w:fill="C0C0C0" w:val="clear"/>
       <w:spacing w:before="0" w:after="119"/>
     </w:pPr>
     <w:rPr/>
@@ -3905,14 +5059,15 @@
     <w:qFormat/>
     <w:pPr>
       <w:widowControl w:val="false"/>
-      <w:overflowPunct w:val="false"/>
+      <w:kinsoku w:val="true"/>
+      <w:overflowPunct w:val="true"/>
+      <w:autoSpaceDE w:val="true"/>
       <w:bidi w:val="0"/>
       <w:spacing w:before="0" w:after="119"/>
-      <w:jc w:val="left"/>
     </w:pPr>
     <w:rPr>
       <w:rFonts w:ascii="Times New Roman" w:hAnsi="Times New Roman" w:eastAsia="SimSun" w:cs="Tahoma"/>
-      <w:color w:val="00000A"/>
+      <w:color w:val="auto"/>
       <w:sz w:val="24"/>
       <w:szCs w:val="24"/>
       <w:lang w:val="en-GB" w:eastAsia="zh-CN" w:bidi="hi-IN"/>
@@ -4013,10 +5168,23 @@
   <w:style w:type="paragraph" w:styleId="Textbodybold">
     <w:name w:val="Text body bold"/>
     <w:basedOn w:val="TextBody"/>
+    <w:next w:val="TextBody"/>
     <w:qFormat/>
     <w:pPr/>
     <w:rPr>
       <w:b/>
+    </w:rPr>
+  </w:style>
+  <w:style w:type="paragraph" w:styleId="Footnote">
+    <w:name w:val="Footnote Text"/>
+    <w:basedOn w:val="Normal"/>
+    <w:pPr>
+      <w:suppressLineNumbers/>
+      <w:ind w:left="283" w:right="0" w:hanging="283"/>
+    </w:pPr>
+    <w:rPr>
+      <w:sz w:val="20"/>
+      <w:szCs w:val="20"/>
     </w:rPr>
   </w:style>
   <w:style w:type="paragraph" w:styleId="Figure">
@@ -4063,11 +5231,12 @@
   <w:style w:type="paragraph" w:styleId="HorizontalLine">
     <w:name w:val="Horizontal Line"/>
     <w:basedOn w:val="Normal"/>
+    <w:next w:val="TextBody"/>
     <w:qFormat/>
     <w:pPr>
       <w:suppressLineNumbers/>
       <w:pBdr>
-        <w:bottom w:val="single" w:sz="2" w:space="0" w:color="000001"/>
+        <w:bottom w:val="single" w:sz="2" w:space="0" w:color="000000"/>
       </w:pBdr>
       <w:spacing w:before="0" w:after="119"/>
     </w:pPr>
@@ -4079,6 +5248,7 @@
   <w:style w:type="paragraph" w:styleId="OrgInlineTaskHeading">
     <w:name w:val="OrgInlineTaskHeading"/>
     <w:basedOn w:val="Caption"/>
+    <w:next w:val="TextBody"/>
     <w:qFormat/>
     <w:pPr/>
     <w:rPr>

</xml_diff>